<commit_message>
Feat: Dicionário de dados
</commit_message>
<xml_diff>
--- a/Trabalho de Laboratório de Banco de dados.docx
+++ b/Trabalho de Laboratório de Banco de dados.docx
@@ -2999,6 +2999,9 @@
     </w:p>
     <w:p>
       <w:r>
+        <w:rPr>
+          <w:noProof/>
+        </w:rPr>
         <w:drawing>
           <wp:inline distT="0" distB="0" distL="0" distR="0" wp14:anchorId="04E0A349" wp14:editId="102327FC">
             <wp:extent cx="5400040" cy="5865495"/>
@@ -3077,6 +3080,9 @@
     </w:p>
     <w:p>
       <w:r>
+        <w:rPr>
+          <w:noProof/>
+        </w:rPr>
         <w:drawing>
           <wp:inline distT="0" distB="0" distL="0" distR="0" wp14:anchorId="7FAC2CD7" wp14:editId="577244C2">
             <wp:extent cx="5400040" cy="5170170"/>
@@ -3319,6 +3325,9 @@
             <w:r>
               <w:t xml:space="preserve"> da relação</w:t>
             </w:r>
+            <w:r>
+              <w:t>.</w:t>
+            </w:r>
           </w:p>
         </w:tc>
       </w:tr>
@@ -3362,13 +3371,8 @@
           </w:tcPr>
           <w:p>
             <w:r>
-              <w:t xml:space="preserve">Esta coluna armazena o dado x de </w:t>
-            </w:r>
-            <w:proofErr w:type="spellStart"/>
-            <w:r>
-              <w:t>lalala</w:t>
-            </w:r>
-            <w:proofErr w:type="spellEnd"/>
+              <w:t>Esta coluna armazena o primeiro nome do autor da obra.</w:t>
+            </w:r>
           </w:p>
         </w:tc>
       </w:tr>
@@ -3412,13 +3416,11 @@
           </w:tcPr>
           <w:p>
             <w:r>
-              <w:t xml:space="preserve">Esta coluna armazena o dado y de </w:t>
-            </w:r>
-            <w:proofErr w:type="spellStart"/>
-            <w:r>
-              <w:t>lalala</w:t>
-            </w:r>
-            <w:proofErr w:type="spellEnd"/>
+              <w:t xml:space="preserve">Esta coluna armazena o </w:t>
+            </w:r>
+            <w:r>
+              <w:t>nome do meio do autor da obra.</w:t>
+            </w:r>
           </w:p>
         </w:tc>
       </w:tr>
@@ -3446,10 +3448,7 @@
             </w:r>
             <w:proofErr w:type="gramEnd"/>
             <w:r>
-              <w:t>30</w:t>
-            </w:r>
-            <w:r>
-              <w:t>)</w:t>
+              <w:t>30)</w:t>
             </w:r>
           </w:p>
         </w:tc>
@@ -3463,7 +3462,17 @@
           <w:tcPr>
             <w:tcW w:w="2563" w:type="dxa"/>
           </w:tcPr>
-          <w:p/>
+          <w:p>
+            <w:r>
+              <w:t xml:space="preserve">Esta coluna armazena o </w:t>
+            </w:r>
+            <w:r>
+              <w:t>último</w:t>
+            </w:r>
+            <w:r>
+              <w:t xml:space="preserve"> nome do autor da obra.</w:t>
+            </w:r>
+          </w:p>
         </w:tc>
       </w:tr>
     </w:tbl>
@@ -3637,6 +3646,9 @@
             <w:r>
               <w:t xml:space="preserve"> da relação</w:t>
             </w:r>
+            <w:r>
+              <w:t>.</w:t>
+            </w:r>
           </w:p>
         </w:tc>
       </w:tr>
@@ -3667,10 +3679,7 @@
             </w:r>
             <w:proofErr w:type="gramEnd"/>
             <w:r>
-              <w:t>45</w:t>
-            </w:r>
-            <w:r>
-              <w:t>)</w:t>
+              <w:t>45)</w:t>
             </w:r>
           </w:p>
         </w:tc>
@@ -3686,13 +3695,11 @@
           </w:tcPr>
           <w:p>
             <w:r>
-              <w:t xml:space="preserve">Esta coluna armazena o dado x de </w:t>
-            </w:r>
-            <w:proofErr w:type="spellStart"/>
-            <w:r>
-              <w:t>lalala</w:t>
-            </w:r>
-            <w:proofErr w:type="spellEnd"/>
+              <w:t xml:space="preserve">Esta coluna armazena </w:t>
+            </w:r>
+            <w:r>
+              <w:t>a categoria da obra.</w:t>
+            </w:r>
           </w:p>
         </w:tc>
       </w:tr>
@@ -3732,10 +3739,10 @@
         <w:tblLook w:val="04A0" w:firstRow="1" w:lastRow="0" w:firstColumn="1" w:lastColumn="0" w:noHBand="0" w:noVBand="1"/>
       </w:tblPr>
       <w:tblGrid>
-        <w:gridCol w:w="1800"/>
-        <w:gridCol w:w="1620"/>
-        <w:gridCol w:w="2347"/>
-        <w:gridCol w:w="2727"/>
+        <w:gridCol w:w="2019"/>
+        <w:gridCol w:w="1626"/>
+        <w:gridCol w:w="2236"/>
+        <w:gridCol w:w="2613"/>
       </w:tblGrid>
       <w:tr>
         <w:tc>
@@ -3887,52 +3894,39 @@
           <w:tcPr>
             <w:tcW w:w="1701" w:type="dxa"/>
           </w:tcPr>
+          <w:p>
+            <w:proofErr w:type="gramStart"/>
+            <w:r>
+              <w:t>VARCHAR(</w:t>
+            </w:r>
+            <w:proofErr w:type="gramEnd"/>
+            <w:r>
+              <w:t>45)</w:t>
+            </w:r>
+          </w:p>
+        </w:tc>
+        <w:tc>
+          <w:tcPr>
+            <w:tcW w:w="2552" w:type="dxa"/>
+          </w:tcPr>
           <w:p/>
         </w:tc>
         <w:tc>
           <w:tcPr>
-            <w:tcW w:w="2552" w:type="dxa"/>
-          </w:tcPr>
-          <w:p>
-            <w:r>
-              <w:t xml:space="preserve">PK, FK referenciando </w:t>
-            </w:r>
-            <w:proofErr w:type="spellStart"/>
-            <w:r>
-              <w:t>Tabn</w:t>
-            </w:r>
-            <w:proofErr w:type="spellEnd"/>
-            <w:r>
-              <w:t>(</w:t>
-            </w:r>
-            <w:proofErr w:type="spellStart"/>
-            <w:r>
-              <w:t>coln</w:t>
-            </w:r>
-            <w:proofErr w:type="spellEnd"/>
-            <w:r>
-              <w:t xml:space="preserve">), </w:t>
-            </w:r>
-            <w:proofErr w:type="spellStart"/>
-            <w:r>
-              <w:t>etc</w:t>
-            </w:r>
-            <w:proofErr w:type="spellEnd"/>
-          </w:p>
-        </w:tc>
-        <w:tc>
-          <w:tcPr>
             <w:tcW w:w="3112" w:type="dxa"/>
           </w:tcPr>
           <w:p>
             <w:r>
-              <w:t xml:space="preserve">Esta coluna armazena o dado x de </w:t>
-            </w:r>
-            <w:proofErr w:type="spellStart"/>
-            <w:r>
-              <w:t>lalala</w:t>
-            </w:r>
-            <w:proofErr w:type="spellEnd"/>
+              <w:t xml:space="preserve">Esta coluna armazena o </w:t>
+            </w:r>
+            <w:proofErr w:type="spellStart"/>
+            <w:r>
+              <w:t>titulo</w:t>
+            </w:r>
+            <w:proofErr w:type="spellEnd"/>
+            <w:r>
+              <w:t xml:space="preserve"> da obra.</w:t>
+            </w:r>
           </w:p>
         </w:tc>
       </w:tr>
@@ -3953,52 +3947,34 @@
           <w:tcPr>
             <w:tcW w:w="1701" w:type="dxa"/>
           </w:tcPr>
+          <w:p>
+            <w:proofErr w:type="gramStart"/>
+            <w:r>
+              <w:t>VARCHAR(</w:t>
+            </w:r>
+            <w:proofErr w:type="gramEnd"/>
+            <w:r>
+              <w:t>45)</w:t>
+            </w:r>
+          </w:p>
+        </w:tc>
+        <w:tc>
+          <w:tcPr>
+            <w:tcW w:w="2552" w:type="dxa"/>
+          </w:tcPr>
           <w:p/>
         </w:tc>
         <w:tc>
           <w:tcPr>
-            <w:tcW w:w="2552" w:type="dxa"/>
-          </w:tcPr>
-          <w:p>
-            <w:r>
-              <w:t xml:space="preserve">PK, FK referenciando </w:t>
-            </w:r>
-            <w:proofErr w:type="spellStart"/>
-            <w:r>
-              <w:t>Tabn</w:t>
-            </w:r>
-            <w:proofErr w:type="spellEnd"/>
-            <w:r>
-              <w:t>(</w:t>
-            </w:r>
-            <w:proofErr w:type="spellStart"/>
-            <w:r>
-              <w:t>coln</w:t>
-            </w:r>
-            <w:proofErr w:type="spellEnd"/>
-            <w:r>
-              <w:t xml:space="preserve">), </w:t>
-            </w:r>
-            <w:proofErr w:type="spellStart"/>
-            <w:r>
-              <w:t>etc</w:t>
-            </w:r>
-            <w:proofErr w:type="spellEnd"/>
-          </w:p>
-        </w:tc>
-        <w:tc>
-          <w:tcPr>
             <w:tcW w:w="3112" w:type="dxa"/>
           </w:tcPr>
           <w:p>
             <w:r>
-              <w:t xml:space="preserve">Esta coluna armazena o dado y de </w:t>
-            </w:r>
-            <w:proofErr w:type="spellStart"/>
-            <w:r>
-              <w:t>lalala</w:t>
-            </w:r>
-            <w:proofErr w:type="spellEnd"/>
+              <w:t xml:space="preserve">Esta coluna armazena a </w:t>
+            </w:r>
+            <w:r>
+              <w:t>edição da obra.</w:t>
+            </w:r>
           </w:p>
         </w:tc>
       </w:tr>
@@ -4019,19 +3995,38 @@
           <w:tcPr>
             <w:tcW w:w="1701" w:type="dxa"/>
           </w:tcPr>
+          <w:p>
+            <w:proofErr w:type="gramStart"/>
+            <w:r>
+              <w:t>VARCHAR(</w:t>
+            </w:r>
+            <w:proofErr w:type="gramEnd"/>
+            <w:r>
+              <w:t>20</w:t>
+            </w:r>
+            <w:r>
+              <w:t>)</w:t>
+            </w:r>
+          </w:p>
+        </w:tc>
+        <w:tc>
+          <w:tcPr>
+            <w:tcW w:w="2552" w:type="dxa"/>
+          </w:tcPr>
           <w:p/>
         </w:tc>
         <w:tc>
           <w:tcPr>
-            <w:tcW w:w="2552" w:type="dxa"/>
-          </w:tcPr>
-          <w:p/>
-        </w:tc>
-        <w:tc>
-          <w:tcPr>
             <w:tcW w:w="3112" w:type="dxa"/>
           </w:tcPr>
-          <w:p/>
+          <w:p>
+            <w:r>
+              <w:t xml:space="preserve">Esta coluna armazena </w:t>
+            </w:r>
+            <w:r>
+              <w:t>o volume da obra.</w:t>
+            </w:r>
+          </w:p>
         </w:tc>
       </w:tr>
       <w:tr>
@@ -4051,19 +4046,41 @@
           <w:tcPr>
             <w:tcW w:w="1701" w:type="dxa"/>
           </w:tcPr>
+          <w:p>
+            <w:proofErr w:type="gramStart"/>
+            <w:r>
+              <w:t>NUMBER</w:t>
+            </w:r>
+            <w:r>
+              <w:t>(</w:t>
+            </w:r>
+            <w:proofErr w:type="gramEnd"/>
+            <w:r>
+              <w:t>13</w:t>
+            </w:r>
+            <w:r>
+              <w:t>)</w:t>
+            </w:r>
+          </w:p>
+        </w:tc>
+        <w:tc>
+          <w:tcPr>
+            <w:tcW w:w="2552" w:type="dxa"/>
+          </w:tcPr>
           <w:p/>
         </w:tc>
         <w:tc>
           <w:tcPr>
-            <w:tcW w:w="2552" w:type="dxa"/>
-          </w:tcPr>
-          <w:p/>
-        </w:tc>
-        <w:tc>
-          <w:tcPr>
             <w:tcW w:w="3112" w:type="dxa"/>
           </w:tcPr>
-          <w:p/>
+          <w:p>
+            <w:r>
+              <w:t xml:space="preserve">Esta coluna armazena </w:t>
+            </w:r>
+            <w:r>
+              <w:t>o registro nacional do livro.</w:t>
+            </w:r>
+          </w:p>
         </w:tc>
       </w:tr>
       <w:tr>
@@ -4083,19 +4100,27 @@
           <w:tcPr>
             <w:tcW w:w="1701" w:type="dxa"/>
           </w:tcPr>
+          <w:p>
+            <w:r>
+              <w:t>NUMBER</w:t>
+            </w:r>
+          </w:p>
+        </w:tc>
+        <w:tc>
+          <w:tcPr>
+            <w:tcW w:w="2552" w:type="dxa"/>
+          </w:tcPr>
           <w:p/>
         </w:tc>
         <w:tc>
           <w:tcPr>
-            <w:tcW w:w="2552" w:type="dxa"/>
-          </w:tcPr>
-          <w:p/>
-        </w:tc>
-        <w:tc>
-          <w:tcPr>
             <w:tcW w:w="3112" w:type="dxa"/>
           </w:tcPr>
-          <w:p/>
+          <w:p>
+            <w:r>
+              <w:t>Essa coluna armazena o preço de capa do livro.</w:t>
+            </w:r>
+          </w:p>
         </w:tc>
       </w:tr>
       <w:tr>
@@ -4115,19 +4140,30 @@
           <w:tcPr>
             <w:tcW w:w="1701" w:type="dxa"/>
           </w:tcPr>
+          <w:p>
+            <w:r>
+              <w:t>NUMBER</w:t>
+            </w:r>
+          </w:p>
+        </w:tc>
+        <w:tc>
+          <w:tcPr>
+            <w:tcW w:w="2552" w:type="dxa"/>
+          </w:tcPr>
           <w:p/>
         </w:tc>
         <w:tc>
           <w:tcPr>
-            <w:tcW w:w="2552" w:type="dxa"/>
-          </w:tcPr>
-          <w:p/>
-        </w:tc>
-        <w:tc>
-          <w:tcPr>
             <w:tcW w:w="3112" w:type="dxa"/>
           </w:tcPr>
-          <w:p/>
+          <w:p>
+            <w:r>
+              <w:t>Essa coluna armazena o preço de</w:t>
+            </w:r>
+            <w:r>
+              <w:t xml:space="preserve"> venda do livro.</w:t>
+            </w:r>
+          </w:p>
         </w:tc>
       </w:tr>
       <w:tr>
@@ -4138,6 +4174,7 @@
           <w:p>
             <w:proofErr w:type="spellStart"/>
             <w:r>
+              <w:lastRenderedPageBreak/>
               <w:t>Lvo_icms</w:t>
             </w:r>
             <w:proofErr w:type="spellEnd"/>
@@ -4147,19 +4184,258 @@
           <w:tcPr>
             <w:tcW w:w="1701" w:type="dxa"/>
           </w:tcPr>
+          <w:p>
+            <w:r>
+              <w:t>NUMBER</w:t>
+            </w:r>
+          </w:p>
+        </w:tc>
+        <w:tc>
+          <w:tcPr>
+            <w:tcW w:w="2552" w:type="dxa"/>
+          </w:tcPr>
           <w:p/>
         </w:tc>
         <w:tc>
           <w:tcPr>
+            <w:tcW w:w="3112" w:type="dxa"/>
+          </w:tcPr>
+          <w:p>
+            <w:r>
+              <w:t xml:space="preserve">Essa coluna armazena </w:t>
+            </w:r>
+            <w:r>
+              <w:t>a porcentagem de imposto paga por livro.</w:t>
+            </w:r>
+          </w:p>
+        </w:tc>
+      </w:tr>
+      <w:tr>
+        <w:tc>
+          <w:tcPr>
+            <w:tcW w:w="1129" w:type="dxa"/>
+          </w:tcPr>
+          <w:p>
+            <w:proofErr w:type="spellStart"/>
+            <w:r>
+              <w:t>AUTORES_aut_id</w:t>
+            </w:r>
+            <w:proofErr w:type="spellEnd"/>
+          </w:p>
+        </w:tc>
+        <w:tc>
+          <w:tcPr>
+            <w:tcW w:w="1701" w:type="dxa"/>
+          </w:tcPr>
+          <w:p>
+            <w:proofErr w:type="gramStart"/>
+            <w:r>
+              <w:t>NUMBER(</w:t>
+            </w:r>
+            <w:proofErr w:type="gramEnd"/>
+            <w:r>
+              <w:t>6)</w:t>
+            </w:r>
+          </w:p>
+        </w:tc>
+        <w:tc>
+          <w:tcPr>
             <w:tcW w:w="2552" w:type="dxa"/>
           </w:tcPr>
-          <w:p/>
+          <w:p>
+            <w:r>
+              <w:t>FK referenciando</w:t>
+            </w:r>
+            <w:r>
+              <w:t xml:space="preserve"> </w:t>
+            </w:r>
+            <w:proofErr w:type="gramStart"/>
+            <w:r>
+              <w:t>AUT(</w:t>
+            </w:r>
+            <w:proofErr w:type="spellStart"/>
+            <w:proofErr w:type="gramEnd"/>
+            <w:r>
+              <w:t>aut_id</w:t>
+            </w:r>
+            <w:proofErr w:type="spellEnd"/>
+            <w:r>
+              <w:t>).</w:t>
+            </w:r>
+          </w:p>
         </w:tc>
         <w:tc>
           <w:tcPr>
             <w:tcW w:w="3112" w:type="dxa"/>
           </w:tcPr>
-          <w:p/>
+          <w:p>
+            <w:r>
+              <w:t xml:space="preserve">Esta coluna armazena a chave estrangeira que </w:t>
+            </w:r>
+            <w:proofErr w:type="spellStart"/>
+            <w:r>
+              <w:t>referencia</w:t>
+            </w:r>
+            <w:proofErr w:type="spellEnd"/>
+            <w:r>
+              <w:t xml:space="preserve"> a tabela</w:t>
+            </w:r>
+            <w:r>
+              <w:t xml:space="preserve"> autores.</w:t>
+            </w:r>
+          </w:p>
+        </w:tc>
+      </w:tr>
+      <w:tr>
+        <w:tc>
+          <w:tcPr>
+            <w:tcW w:w="1129" w:type="dxa"/>
+          </w:tcPr>
+          <w:p>
+            <w:proofErr w:type="spellStart"/>
+            <w:r>
+              <w:t>CATEGORIAS_ctg_id</w:t>
+            </w:r>
+            <w:proofErr w:type="spellEnd"/>
+          </w:p>
+        </w:tc>
+        <w:tc>
+          <w:tcPr>
+            <w:tcW w:w="1701" w:type="dxa"/>
+          </w:tcPr>
+          <w:p>
+            <w:proofErr w:type="gramStart"/>
+            <w:r>
+              <w:t>NUMBER(</w:t>
+            </w:r>
+            <w:proofErr w:type="gramEnd"/>
+            <w:r>
+              <w:t>6)</w:t>
+            </w:r>
+          </w:p>
+        </w:tc>
+        <w:tc>
+          <w:tcPr>
+            <w:tcW w:w="2552" w:type="dxa"/>
+          </w:tcPr>
+          <w:p>
+            <w:r>
+              <w:t>FK referenciando</w:t>
+            </w:r>
+            <w:r>
+              <w:t xml:space="preserve"> </w:t>
+            </w:r>
+            <w:proofErr w:type="gramStart"/>
+            <w:r>
+              <w:t>CTG(</w:t>
+            </w:r>
+            <w:proofErr w:type="spellStart"/>
+            <w:proofErr w:type="gramEnd"/>
+            <w:r>
+              <w:t>ctg_id</w:t>
+            </w:r>
+            <w:proofErr w:type="spellEnd"/>
+            <w:r>
+              <w:t>).</w:t>
+            </w:r>
+          </w:p>
+        </w:tc>
+        <w:tc>
+          <w:tcPr>
+            <w:tcW w:w="3112" w:type="dxa"/>
+          </w:tcPr>
+          <w:p>
+            <w:r>
+              <w:t xml:space="preserve">Esta coluna armazena a chave estrangeira que </w:t>
+            </w:r>
+            <w:proofErr w:type="spellStart"/>
+            <w:r>
+              <w:t>referencia</w:t>
+            </w:r>
+            <w:proofErr w:type="spellEnd"/>
+            <w:r>
+              <w:t xml:space="preserve"> a tabela</w:t>
+            </w:r>
+            <w:r>
+              <w:t xml:space="preserve"> categorias.</w:t>
+            </w:r>
+          </w:p>
+        </w:tc>
+      </w:tr>
+      <w:tr>
+        <w:tc>
+          <w:tcPr>
+            <w:tcW w:w="1129" w:type="dxa"/>
+          </w:tcPr>
+          <w:p>
+            <w:proofErr w:type="spellStart"/>
+            <w:r>
+              <w:t>VENDAS_vnd_id</w:t>
+            </w:r>
+            <w:proofErr w:type="spellEnd"/>
+          </w:p>
+        </w:tc>
+        <w:tc>
+          <w:tcPr>
+            <w:tcW w:w="1701" w:type="dxa"/>
+          </w:tcPr>
+          <w:p>
+            <w:proofErr w:type="gramStart"/>
+            <w:r>
+              <w:t>NUMBER(</w:t>
+            </w:r>
+            <w:proofErr w:type="gramEnd"/>
+            <w:r>
+              <w:t>6)</w:t>
+            </w:r>
+          </w:p>
+        </w:tc>
+        <w:tc>
+          <w:tcPr>
+            <w:tcW w:w="2552" w:type="dxa"/>
+          </w:tcPr>
+          <w:p>
+            <w:r>
+              <w:t>FK referenciando</w:t>
+            </w:r>
+            <w:r>
+              <w:t xml:space="preserve"> </w:t>
+            </w:r>
+            <w:proofErr w:type="gramStart"/>
+            <w:r>
+              <w:t>VND(</w:t>
+            </w:r>
+            <w:proofErr w:type="spellStart"/>
+            <w:proofErr w:type="gramEnd"/>
+            <w:r>
+              <w:t>vnd_id</w:t>
+            </w:r>
+            <w:proofErr w:type="spellEnd"/>
+            <w:r>
+              <w:t>).</w:t>
+            </w:r>
+          </w:p>
+        </w:tc>
+        <w:tc>
+          <w:tcPr>
+            <w:tcW w:w="3112" w:type="dxa"/>
+          </w:tcPr>
+          <w:p>
+            <w:r>
+              <w:t xml:space="preserve">Esta coluna armazena a chave estrangeira que </w:t>
+            </w:r>
+            <w:proofErr w:type="spellStart"/>
+            <w:r>
+              <w:t>referencia</w:t>
+            </w:r>
+            <w:proofErr w:type="spellEnd"/>
+            <w:r>
+              <w:t xml:space="preserve"> a tabela</w:t>
+            </w:r>
+            <w:r>
+              <w:t xml:space="preserve"> vendas.</w:t>
+            </w:r>
+          </w:p>
         </w:tc>
       </w:tr>
     </w:tbl>
@@ -4191,10 +4467,10 @@
         <w:tblLook w:val="04A0" w:firstRow="1" w:lastRow="0" w:firstColumn="1" w:lastColumn="0" w:noHBand="0" w:noVBand="1"/>
       </w:tblPr>
       <w:tblGrid>
-        <w:gridCol w:w="2034"/>
-        <w:gridCol w:w="1592"/>
-        <w:gridCol w:w="2275"/>
-        <w:gridCol w:w="2593"/>
+        <w:gridCol w:w="2033"/>
+        <w:gridCol w:w="1593"/>
+        <w:gridCol w:w="2221"/>
+        <w:gridCol w:w="2647"/>
       </w:tblGrid>
       <w:tr>
         <w:tc>
@@ -4280,7 +4556,6 @@
           <w:p>
             <w:proofErr w:type="spellStart"/>
             <w:r>
-              <w:lastRenderedPageBreak/>
               <w:t>Fnc_id</w:t>
             </w:r>
             <w:proofErr w:type="spellEnd"/>
@@ -4365,32 +4640,7 @@
           <w:tcPr>
             <w:tcW w:w="2552" w:type="dxa"/>
           </w:tcPr>
-          <w:p>
-            <w:r>
-              <w:t xml:space="preserve">PK, FK referenciando </w:t>
-            </w:r>
-            <w:proofErr w:type="spellStart"/>
-            <w:r>
-              <w:t>Tabn</w:t>
-            </w:r>
-            <w:proofErr w:type="spellEnd"/>
-            <w:r>
-              <w:t>(</w:t>
-            </w:r>
-            <w:proofErr w:type="spellStart"/>
-            <w:r>
-              <w:t>coln</w:t>
-            </w:r>
-            <w:proofErr w:type="spellEnd"/>
-            <w:r>
-              <w:t xml:space="preserve">), </w:t>
-            </w:r>
-            <w:proofErr w:type="spellStart"/>
-            <w:r>
-              <w:t>etc</w:t>
-            </w:r>
-            <w:proofErr w:type="spellEnd"/>
-          </w:p>
+          <w:p/>
         </w:tc>
         <w:tc>
           <w:tcPr>
@@ -4398,13 +4648,11 @@
           </w:tcPr>
           <w:p>
             <w:r>
-              <w:t xml:space="preserve">Esta coluna armazena o dado x de </w:t>
-            </w:r>
-            <w:proofErr w:type="spellStart"/>
-            <w:r>
-              <w:t>lalala</w:t>
-            </w:r>
-            <w:proofErr w:type="spellEnd"/>
+              <w:t>Esta coluna armazena o primeiro nome do</w:t>
+            </w:r>
+            <w:r>
+              <w:t xml:space="preserve"> funcionário.</w:t>
+            </w:r>
           </w:p>
         </w:tc>
       </w:tr>
@@ -4416,13 +4664,7 @@
           <w:p>
             <w:proofErr w:type="spellStart"/>
             <w:r>
-              <w:t>Fnc_</w:t>
-            </w:r>
-            <w:r>
-              <w:t>meio</w:t>
-            </w:r>
-            <w:r>
-              <w:t>_nome</w:t>
+              <w:t>Fnc_meio_nome</w:t>
             </w:r>
             <w:proofErr w:type="spellEnd"/>
           </w:p>
@@ -4449,32 +4691,7 @@
           <w:tcPr>
             <w:tcW w:w="2552" w:type="dxa"/>
           </w:tcPr>
-          <w:p>
-            <w:r>
-              <w:t xml:space="preserve">PK, FK referenciando </w:t>
-            </w:r>
-            <w:proofErr w:type="spellStart"/>
-            <w:r>
-              <w:t>Tabn</w:t>
-            </w:r>
-            <w:proofErr w:type="spellEnd"/>
-            <w:r>
-              <w:t>(</w:t>
-            </w:r>
-            <w:proofErr w:type="spellStart"/>
-            <w:r>
-              <w:t>coln</w:t>
-            </w:r>
-            <w:proofErr w:type="spellEnd"/>
-            <w:r>
-              <w:t xml:space="preserve">), </w:t>
-            </w:r>
-            <w:proofErr w:type="spellStart"/>
-            <w:r>
-              <w:t>etc</w:t>
-            </w:r>
-            <w:proofErr w:type="spellEnd"/>
-          </w:p>
+          <w:p/>
         </w:tc>
         <w:tc>
           <w:tcPr>
@@ -4482,13 +4699,14 @@
           </w:tcPr>
           <w:p>
             <w:r>
-              <w:t xml:space="preserve">Esta coluna armazena o dado y de </w:t>
-            </w:r>
-            <w:proofErr w:type="spellStart"/>
-            <w:r>
-              <w:t>lalala</w:t>
-            </w:r>
-            <w:proofErr w:type="spellEnd"/>
+              <w:t xml:space="preserve">Esta coluna armazena o nome </w:t>
+            </w:r>
+            <w:r>
+              <w:t xml:space="preserve">do meio </w:t>
+            </w:r>
+            <w:r>
+              <w:t>do funcionário.</w:t>
+            </w:r>
           </w:p>
         </w:tc>
       </w:tr>
@@ -4500,13 +4718,7 @@
           <w:p>
             <w:proofErr w:type="spellStart"/>
             <w:r>
-              <w:t>Fnc_</w:t>
-            </w:r>
-            <w:r>
-              <w:t>ultimo</w:t>
-            </w:r>
-            <w:r>
-              <w:t>_nome</w:t>
+              <w:t>Fnc_ultimo_nome</w:t>
             </w:r>
             <w:proofErr w:type="spellEnd"/>
           </w:p>
@@ -4527,7 +4739,17 @@
           <w:tcPr>
             <w:tcW w:w="3112" w:type="dxa"/>
           </w:tcPr>
-          <w:p/>
+          <w:p>
+            <w:r>
+              <w:t xml:space="preserve">Esta coluna armazena o </w:t>
+            </w:r>
+            <w:r>
+              <w:t>último</w:t>
+            </w:r>
+            <w:r>
+              <w:t xml:space="preserve"> nome do funcionário.</w:t>
+            </w:r>
+          </w:p>
         </w:tc>
       </w:tr>
       <w:tr>
@@ -4559,7 +4781,14 @@
           <w:tcPr>
             <w:tcW w:w="3112" w:type="dxa"/>
           </w:tcPr>
-          <w:p/>
+          <w:p>
+            <w:r>
+              <w:t xml:space="preserve">Esta coluna armazena </w:t>
+            </w:r>
+            <w:r>
+              <w:t>a matrícula do funcionário.</w:t>
+            </w:r>
+          </w:p>
         </w:tc>
       </w:tr>
       <w:tr>
@@ -4591,7 +4820,14 @@
           <w:tcPr>
             <w:tcW w:w="3112" w:type="dxa"/>
           </w:tcPr>
-          <w:p/>
+          <w:p>
+            <w:r>
+              <w:t>Esta coluna armazena o</w:t>
+            </w:r>
+            <w:r>
+              <w:t xml:space="preserve"> cargo ocupado pelo funcionário.</w:t>
+            </w:r>
+          </w:p>
         </w:tc>
       </w:tr>
     </w:tbl>
@@ -4631,9 +4867,9 @@
       </w:tblPr>
       <w:tblGrid>
         <w:gridCol w:w="1965"/>
-        <w:gridCol w:w="1601"/>
-        <w:gridCol w:w="2296"/>
-        <w:gridCol w:w="2632"/>
+        <w:gridCol w:w="1599"/>
+        <w:gridCol w:w="2240"/>
+        <w:gridCol w:w="2690"/>
       </w:tblGrid>
       <w:tr>
         <w:tc>
@@ -4803,32 +5039,7 @@
           <w:tcPr>
             <w:tcW w:w="2552" w:type="dxa"/>
           </w:tcPr>
-          <w:p>
-            <w:r>
-              <w:t xml:space="preserve">PK, FK referenciando </w:t>
-            </w:r>
-            <w:proofErr w:type="spellStart"/>
-            <w:r>
-              <w:t>Tabn</w:t>
-            </w:r>
-            <w:proofErr w:type="spellEnd"/>
-            <w:r>
-              <w:t>(</w:t>
-            </w:r>
-            <w:proofErr w:type="spellStart"/>
-            <w:r>
-              <w:t>coln</w:t>
-            </w:r>
-            <w:proofErr w:type="spellEnd"/>
-            <w:r>
-              <w:t xml:space="preserve">), </w:t>
-            </w:r>
-            <w:proofErr w:type="spellStart"/>
-            <w:r>
-              <w:t>etc</w:t>
-            </w:r>
-            <w:proofErr w:type="spellEnd"/>
-          </w:p>
+          <w:p/>
         </w:tc>
         <w:tc>
           <w:tcPr>
@@ -4836,13 +5047,11 @@
           </w:tcPr>
           <w:p>
             <w:r>
-              <w:t xml:space="preserve">Esta coluna armazena o dado x de </w:t>
-            </w:r>
-            <w:proofErr w:type="spellStart"/>
-            <w:r>
-              <w:t>lalala</w:t>
-            </w:r>
-            <w:proofErr w:type="spellEnd"/>
+              <w:t>Esta coluna armazena o primeiro nome</w:t>
+            </w:r>
+            <w:r>
+              <w:t xml:space="preserve"> do cliente.</w:t>
+            </w:r>
           </w:p>
         </w:tc>
       </w:tr>
@@ -4854,13 +5063,8 @@
           <w:p>
             <w:proofErr w:type="spellStart"/>
             <w:r>
-              <w:t>Clt_</w:t>
-            </w:r>
-            <w:r>
-              <w:t>meio</w:t>
-            </w:r>
-            <w:r>
-              <w:t>_nome</w:t>
+              <w:lastRenderedPageBreak/>
+              <w:t>Clt_meio_nome</w:t>
             </w:r>
             <w:proofErr w:type="spellEnd"/>
           </w:p>
@@ -4887,32 +5091,7 @@
           <w:tcPr>
             <w:tcW w:w="2552" w:type="dxa"/>
           </w:tcPr>
-          <w:p>
-            <w:r>
-              <w:t xml:space="preserve">PK, FK referenciando </w:t>
-            </w:r>
-            <w:proofErr w:type="spellStart"/>
-            <w:r>
-              <w:t>Tabn</w:t>
-            </w:r>
-            <w:proofErr w:type="spellEnd"/>
-            <w:r>
-              <w:t>(</w:t>
-            </w:r>
-            <w:proofErr w:type="spellStart"/>
-            <w:r>
-              <w:t>coln</w:t>
-            </w:r>
-            <w:proofErr w:type="spellEnd"/>
-            <w:r>
-              <w:t xml:space="preserve">), </w:t>
-            </w:r>
-            <w:proofErr w:type="spellStart"/>
-            <w:r>
-              <w:t>etc</w:t>
-            </w:r>
-            <w:proofErr w:type="spellEnd"/>
-          </w:p>
+          <w:p/>
         </w:tc>
         <w:tc>
           <w:tcPr>
@@ -4920,13 +5099,20 @@
           </w:tcPr>
           <w:p>
             <w:r>
-              <w:t xml:space="preserve">Esta coluna armazena o dado y de </w:t>
-            </w:r>
-            <w:proofErr w:type="spellStart"/>
-            <w:r>
-              <w:t>lalala</w:t>
-            </w:r>
-            <w:proofErr w:type="spellEnd"/>
+              <w:t xml:space="preserve">Esta coluna armazena o nome do </w:t>
+            </w:r>
+            <w:r>
+              <w:t xml:space="preserve">meio do </w:t>
+            </w:r>
+            <w:r>
+              <w:t>cliente</w:t>
+            </w:r>
+            <w:r>
+              <w:t xml:space="preserve"> se existir</w:t>
+            </w:r>
+            <w:r>
+              <w:t>.</w:t>
+            </w:r>
           </w:p>
         </w:tc>
       </w:tr>
@@ -4938,13 +5124,7 @@
           <w:p>
             <w:proofErr w:type="spellStart"/>
             <w:r>
-              <w:t>Clt_</w:t>
-            </w:r>
-            <w:r>
-              <w:t>ultimo</w:t>
-            </w:r>
-            <w:r>
-              <w:t>_nome</w:t>
+              <w:t>Clt_ultimo_nome</w:t>
             </w:r>
             <w:proofErr w:type="spellEnd"/>
           </w:p>
@@ -4965,7 +5145,17 @@
           <w:tcPr>
             <w:tcW w:w="3112" w:type="dxa"/>
           </w:tcPr>
-          <w:p/>
+          <w:p>
+            <w:r>
+              <w:t xml:space="preserve">Esta coluna armazena o último nome do </w:t>
+            </w:r>
+            <w:r>
+              <w:t>cliente</w:t>
+            </w:r>
+            <w:r>
+              <w:t>.</w:t>
+            </w:r>
+          </w:p>
         </w:tc>
       </w:tr>
       <w:tr>
@@ -4976,10 +5166,7 @@
           <w:p>
             <w:proofErr w:type="spellStart"/>
             <w:r>
-              <w:t>Clt_</w:t>
-            </w:r>
-            <w:r>
-              <w:t>identificacao</w:t>
+              <w:t>Clt_identificacao</w:t>
             </w:r>
             <w:proofErr w:type="spellEnd"/>
           </w:p>
@@ -5000,7 +5187,14 @@
           <w:tcPr>
             <w:tcW w:w="3112" w:type="dxa"/>
           </w:tcPr>
-          <w:p/>
+          <w:p>
+            <w:r>
+              <w:t>Esta coluna armazena</w:t>
+            </w:r>
+            <w:r>
+              <w:t xml:space="preserve"> algum documento de identificação do cliente. Podendo ele ser o CPF ou o RG.</w:t>
+            </w:r>
+          </w:p>
         </w:tc>
       </w:tr>
     </w:tbl>
@@ -5039,15 +5233,15 @@
         <w:tblLook w:val="04A0" w:firstRow="1" w:lastRow="0" w:firstColumn="1" w:lastColumn="0" w:noHBand="0" w:noVBand="1"/>
       </w:tblPr>
       <w:tblGrid>
-        <w:gridCol w:w="1616"/>
-        <w:gridCol w:w="1642"/>
-        <w:gridCol w:w="2403"/>
-        <w:gridCol w:w="2833"/>
+        <w:gridCol w:w="2380"/>
+        <w:gridCol w:w="1551"/>
+        <w:gridCol w:w="2169"/>
+        <w:gridCol w:w="2394"/>
       </w:tblGrid>
       <w:tr>
         <w:tc>
           <w:tcPr>
-            <w:tcW w:w="1129" w:type="dxa"/>
+            <w:tcW w:w="2380" w:type="dxa"/>
           </w:tcPr>
           <w:p>
             <w:pPr>
@@ -5065,7 +5259,7 @@
         </w:tc>
         <w:tc>
           <w:tcPr>
-            <w:tcW w:w="1701" w:type="dxa"/>
+            <w:tcW w:w="1551" w:type="dxa"/>
           </w:tcPr>
           <w:p>
             <w:pPr>
@@ -5083,7 +5277,7 @@
         </w:tc>
         <w:tc>
           <w:tcPr>
-            <w:tcW w:w="2552" w:type="dxa"/>
+            <w:tcW w:w="2169" w:type="dxa"/>
           </w:tcPr>
           <w:p>
             <w:pPr>
@@ -5103,7 +5297,7 @@
         </w:tc>
         <w:tc>
           <w:tcPr>
-            <w:tcW w:w="3112" w:type="dxa"/>
+            <w:tcW w:w="2394" w:type="dxa"/>
           </w:tcPr>
           <w:p>
             <w:pPr>
@@ -5123,7 +5317,7 @@
       <w:tr>
         <w:tc>
           <w:tcPr>
-            <w:tcW w:w="1129" w:type="dxa"/>
+            <w:tcW w:w="2380" w:type="dxa"/>
           </w:tcPr>
           <w:p>
             <w:proofErr w:type="spellStart"/>
@@ -5135,7 +5329,7 @@
         </w:tc>
         <w:tc>
           <w:tcPr>
-            <w:tcW w:w="1701" w:type="dxa"/>
+            <w:tcW w:w="1551" w:type="dxa"/>
           </w:tcPr>
           <w:p>
             <w:proofErr w:type="gramStart"/>
@@ -5150,7 +5344,7 @@
         </w:tc>
         <w:tc>
           <w:tcPr>
-            <w:tcW w:w="2552" w:type="dxa"/>
+            <w:tcW w:w="2169" w:type="dxa"/>
           </w:tcPr>
           <w:p>
             <w:r>
@@ -5160,7 +5354,7 @@
         </w:tc>
         <w:tc>
           <w:tcPr>
-            <w:tcW w:w="3112" w:type="dxa"/>
+            <w:tcW w:w="2394" w:type="dxa"/>
           </w:tcPr>
           <w:p>
             <w:r>
@@ -5180,7 +5374,7 @@
       <w:tr>
         <w:tc>
           <w:tcPr>
-            <w:tcW w:w="1129" w:type="dxa"/>
+            <w:tcW w:w="2380" w:type="dxa"/>
           </w:tcPr>
           <w:p>
             <w:proofErr w:type="spellStart"/>
@@ -5192,7 +5386,7 @@
         </w:tc>
         <w:tc>
           <w:tcPr>
-            <w:tcW w:w="1701" w:type="dxa"/>
+            <w:tcW w:w="1551" w:type="dxa"/>
           </w:tcPr>
           <w:p>
             <w:r>
@@ -5210,55 +5404,28 @@
         </w:tc>
         <w:tc>
           <w:tcPr>
-            <w:tcW w:w="2552" w:type="dxa"/>
-          </w:tcPr>
-          <w:p>
-            <w:r>
-              <w:t xml:space="preserve">PK, FK referenciando </w:t>
-            </w:r>
-            <w:proofErr w:type="spellStart"/>
-            <w:r>
-              <w:t>Tabn</w:t>
-            </w:r>
-            <w:proofErr w:type="spellEnd"/>
-            <w:r>
-              <w:t>(</w:t>
-            </w:r>
-            <w:proofErr w:type="spellStart"/>
-            <w:r>
-              <w:t>coln</w:t>
-            </w:r>
-            <w:proofErr w:type="spellEnd"/>
-            <w:r>
-              <w:t xml:space="preserve">), </w:t>
-            </w:r>
-            <w:proofErr w:type="spellStart"/>
-            <w:r>
-              <w:t>etc</w:t>
-            </w:r>
-            <w:proofErr w:type="spellEnd"/>
-          </w:p>
-        </w:tc>
-        <w:tc>
-          <w:tcPr>
-            <w:tcW w:w="3112" w:type="dxa"/>
-          </w:tcPr>
-          <w:p>
-            <w:r>
-              <w:t xml:space="preserve">Esta coluna armazena o dado x de </w:t>
-            </w:r>
-            <w:proofErr w:type="spellStart"/>
-            <w:r>
-              <w:t>lalala</w:t>
-            </w:r>
-            <w:proofErr w:type="spellEnd"/>
+            <w:tcW w:w="2169" w:type="dxa"/>
+          </w:tcPr>
+          <w:p/>
+        </w:tc>
+        <w:tc>
+          <w:tcPr>
+            <w:tcW w:w="2394" w:type="dxa"/>
+          </w:tcPr>
+          <w:p>
+            <w:r>
+              <w:t xml:space="preserve">Esta coluna armazena </w:t>
+            </w:r>
+            <w:r>
+              <w:t>a data em que a venda for realizada.</w:t>
+            </w:r>
           </w:p>
         </w:tc>
       </w:tr>
       <w:tr>
         <w:tc>
           <w:tcPr>
-            <w:tcW w:w="1129" w:type="dxa"/>
+            <w:tcW w:w="2380" w:type="dxa"/>
           </w:tcPr>
           <w:p>
             <w:proofErr w:type="spellStart"/>
@@ -5270,7 +5437,7 @@
         </w:tc>
         <w:tc>
           <w:tcPr>
-            <w:tcW w:w="1701" w:type="dxa"/>
+            <w:tcW w:w="1551" w:type="dxa"/>
           </w:tcPr>
           <w:p>
             <w:r>
@@ -5288,55 +5455,28 @@
         </w:tc>
         <w:tc>
           <w:tcPr>
-            <w:tcW w:w="2552" w:type="dxa"/>
-          </w:tcPr>
-          <w:p>
-            <w:r>
-              <w:t xml:space="preserve">PK, FK referenciando </w:t>
-            </w:r>
-            <w:proofErr w:type="spellStart"/>
-            <w:r>
-              <w:t>Tabn</w:t>
-            </w:r>
-            <w:proofErr w:type="spellEnd"/>
-            <w:r>
-              <w:t>(</w:t>
-            </w:r>
-            <w:proofErr w:type="spellStart"/>
-            <w:r>
-              <w:t>coln</w:t>
-            </w:r>
-            <w:proofErr w:type="spellEnd"/>
-            <w:r>
-              <w:t xml:space="preserve">), </w:t>
-            </w:r>
-            <w:proofErr w:type="spellStart"/>
-            <w:r>
-              <w:t>etc</w:t>
-            </w:r>
-            <w:proofErr w:type="spellEnd"/>
-          </w:p>
-        </w:tc>
-        <w:tc>
-          <w:tcPr>
-            <w:tcW w:w="3112" w:type="dxa"/>
-          </w:tcPr>
-          <w:p>
-            <w:r>
-              <w:t xml:space="preserve">Esta coluna armazena o dado y de </w:t>
-            </w:r>
-            <w:proofErr w:type="spellStart"/>
-            <w:r>
-              <w:t>lalala</w:t>
-            </w:r>
-            <w:proofErr w:type="spellEnd"/>
+            <w:tcW w:w="2169" w:type="dxa"/>
+          </w:tcPr>
+          <w:p/>
+        </w:tc>
+        <w:tc>
+          <w:tcPr>
+            <w:tcW w:w="2394" w:type="dxa"/>
+          </w:tcPr>
+          <w:p>
+            <w:r>
+              <w:t xml:space="preserve">Esta coluna armazena o valor </w:t>
+            </w:r>
+            <w:r>
+              <w:t>do imposto cobrado no total da compra tomando como base o valor do ICMS de cada produto.</w:t>
+            </w:r>
           </w:p>
         </w:tc>
       </w:tr>
       <w:tr>
         <w:tc>
           <w:tcPr>
-            <w:tcW w:w="1129" w:type="dxa"/>
+            <w:tcW w:w="2380" w:type="dxa"/>
           </w:tcPr>
           <w:p>
             <w:proofErr w:type="spellStart"/>
@@ -5348,21 +5488,178 @@
         </w:tc>
         <w:tc>
           <w:tcPr>
-            <w:tcW w:w="1701" w:type="dxa"/>
+            <w:tcW w:w="1551" w:type="dxa"/>
           </w:tcPr>
           <w:p/>
         </w:tc>
         <w:tc>
           <w:tcPr>
-            <w:tcW w:w="2552" w:type="dxa"/>
+            <w:tcW w:w="2169" w:type="dxa"/>
           </w:tcPr>
           <w:p/>
         </w:tc>
         <w:tc>
           <w:tcPr>
-            <w:tcW w:w="3112" w:type="dxa"/>
-          </w:tcPr>
-          <w:p/>
+            <w:tcW w:w="2394" w:type="dxa"/>
+          </w:tcPr>
+          <w:p>
+            <w:r>
+              <w:t>Esta coluna armazena o valor</w:t>
+            </w:r>
+            <w:r>
+              <w:t xml:space="preserve"> total da venda.</w:t>
+            </w:r>
+          </w:p>
+        </w:tc>
+      </w:tr>
+      <w:tr>
+        <w:tc>
+          <w:tcPr>
+            <w:tcW w:w="2380" w:type="dxa"/>
+          </w:tcPr>
+          <w:p>
+            <w:r>
+              <w:t>FUNCIONARIOS_FNC_ID</w:t>
+            </w:r>
+          </w:p>
+        </w:tc>
+        <w:tc>
+          <w:tcPr>
+            <w:tcW w:w="1551" w:type="dxa"/>
+          </w:tcPr>
+          <w:p>
+            <w:proofErr w:type="gramStart"/>
+            <w:r>
+              <w:t>NUMBER(</w:t>
+            </w:r>
+            <w:proofErr w:type="gramEnd"/>
+            <w:r>
+              <w:t>6)</w:t>
+            </w:r>
+          </w:p>
+        </w:tc>
+        <w:tc>
+          <w:tcPr>
+            <w:tcW w:w="2169" w:type="dxa"/>
+          </w:tcPr>
+          <w:p>
+            <w:r>
+              <w:t xml:space="preserve">FK referenciando </w:t>
+            </w:r>
+            <w:proofErr w:type="gramStart"/>
+            <w:r>
+              <w:t>FNC</w:t>
+            </w:r>
+            <w:r>
+              <w:t>(</w:t>
+            </w:r>
+            <w:proofErr w:type="spellStart"/>
+            <w:proofErr w:type="gramEnd"/>
+            <w:r>
+              <w:t>fnc_id</w:t>
+            </w:r>
+            <w:proofErr w:type="spellEnd"/>
+            <w:r>
+              <w:t>)</w:t>
+            </w:r>
+          </w:p>
+        </w:tc>
+        <w:tc>
+          <w:tcPr>
+            <w:tcW w:w="2394" w:type="dxa"/>
+          </w:tcPr>
+          <w:p>
+            <w:r>
+              <w:t>Esta coluna armazena</w:t>
+            </w:r>
+            <w:r>
+              <w:t xml:space="preserve"> a chave estrangeira que </w:t>
+            </w:r>
+            <w:proofErr w:type="spellStart"/>
+            <w:r>
+              <w:t>referencia</w:t>
+            </w:r>
+            <w:proofErr w:type="spellEnd"/>
+            <w:r>
+              <w:t xml:space="preserve"> a tabela funcionário.</w:t>
+            </w:r>
+          </w:p>
+        </w:tc>
+      </w:tr>
+      <w:tr>
+        <w:tc>
+          <w:tcPr>
+            <w:tcW w:w="2380" w:type="dxa"/>
+          </w:tcPr>
+          <w:p>
+            <w:proofErr w:type="spellStart"/>
+            <w:r>
+              <w:t>CLIENTES_clt_id</w:t>
+            </w:r>
+            <w:proofErr w:type="spellEnd"/>
+          </w:p>
+        </w:tc>
+        <w:tc>
+          <w:tcPr>
+            <w:tcW w:w="1551" w:type="dxa"/>
+          </w:tcPr>
+          <w:p>
+            <w:proofErr w:type="gramStart"/>
+            <w:r>
+              <w:t>NUMBER(</w:t>
+            </w:r>
+            <w:proofErr w:type="gramEnd"/>
+            <w:r>
+              <w:t>6)</w:t>
+            </w:r>
+          </w:p>
+        </w:tc>
+        <w:tc>
+          <w:tcPr>
+            <w:tcW w:w="2169" w:type="dxa"/>
+          </w:tcPr>
+          <w:p>
+            <w:r>
+              <w:t>FK referenciando</w:t>
+            </w:r>
+            <w:r>
+              <w:t xml:space="preserve"> </w:t>
+            </w:r>
+            <w:proofErr w:type="gramStart"/>
+            <w:r>
+              <w:t>CLT(</w:t>
+            </w:r>
+            <w:proofErr w:type="spellStart"/>
+            <w:proofErr w:type="gramEnd"/>
+            <w:r>
+              <w:t>clt_id</w:t>
+            </w:r>
+            <w:proofErr w:type="spellEnd"/>
+            <w:r>
+              <w:t>)</w:t>
+            </w:r>
+          </w:p>
+        </w:tc>
+        <w:tc>
+          <w:tcPr>
+            <w:tcW w:w="2394" w:type="dxa"/>
+          </w:tcPr>
+          <w:p>
+            <w:r>
+              <w:t xml:space="preserve">Esta coluna armazena a chave estrangeira que </w:t>
+            </w:r>
+            <w:proofErr w:type="spellStart"/>
+            <w:r>
+              <w:t>referencia</w:t>
+            </w:r>
+            <w:proofErr w:type="spellEnd"/>
+            <w:r>
+              <w:t xml:space="preserve"> a tabela</w:t>
+            </w:r>
+            <w:r>
+              <w:t xml:space="preserve"> cliente.</w:t>
+            </w:r>
+          </w:p>
         </w:tc>
       </w:tr>
     </w:tbl>
@@ -8423,25 +8720,16 @@
 </file>
 
 <file path=customXml/item1.xml><?xml version="1.0" encoding="utf-8"?>
-<b:Sources xmlns:b="http://schemas.openxmlformats.org/officeDocument/2006/bibliography" xmlns="http://schemas.openxmlformats.org/officeDocument/2006/bibliography" SelectedStyle="\APASixthEditionOfficeOnline.xsl" StyleName="APA" Version="6"/>
-</file>
-
-<file path=customXml/item2.xml><?xml version="1.0" encoding="utf-8"?>
 <p:properties xmlns:p="http://schemas.microsoft.com/office/2006/metadata/properties" xmlns:xsi="http://www.w3.org/2001/XMLSchema-instance" xmlns:pc="http://schemas.microsoft.com/office/infopath/2007/PartnerControls">
   <documentManagement/>
 </p:properties>
 </file>
 
-<file path=customXml/item3.xml><?xml version="1.0" encoding="utf-8"?>
-<?mso-contentType ?>
-<FormTemplates xmlns="http://schemas.microsoft.com/sharepoint/v3/contenttype/forms">
-  <Display>DocumentLibraryForm</Display>
-  <Edit>DocumentLibraryForm</Edit>
-  <New>DocumentLibraryForm</New>
-</FormTemplates>
+<file path=customXml/item2.xml><?xml version="1.0" encoding="utf-8"?>
+<b:Sources xmlns:b="http://schemas.openxmlformats.org/officeDocument/2006/bibliography" xmlns="http://schemas.openxmlformats.org/officeDocument/2006/bibliography" SelectedStyle="\APASixthEditionOfficeOnline.xsl" StyleName="APA" Version="6"/>
 </file>
 
-<file path=customXml/item4.xml><?xml version="1.0" encoding="utf-8"?>
+<file path=customXml/item3.xml><?xml version="1.0" encoding="utf-8"?>
 <ct:contentTypeSchema xmlns:ct="http://schemas.microsoft.com/office/2006/metadata/contentType" xmlns:ma="http://schemas.microsoft.com/office/2006/metadata/properties/metaAttributes" ct:_="" ma:_="" ma:contentTypeName="Documento" ma:contentTypeID="0x010100F3422F50DEE74A4BA16EAA8F762DF9D6" ma:contentTypeVersion="0" ma:contentTypeDescription="Crie um novo documento." ma:contentTypeScope="" ma:versionID="c52178fdadb614d820be07a4525206ae">
   <xsd:schema xmlns:xsd="http://www.w3.org/2001/XMLSchema" xmlns:xs="http://www.w3.org/2001/XMLSchema" xmlns:p="http://schemas.microsoft.com/office/2006/metadata/properties" targetNamespace="http://schemas.microsoft.com/office/2006/metadata/properties" ma:root="true" ma:fieldsID="8d2d35cd79d80d3b38601b74d693a05d">
     <xsd:element name="properties">
@@ -8555,15 +8843,16 @@
 </ct:contentTypeSchema>
 </file>
 
-<file path=customXml/itemProps1.xml><?xml version="1.0" encoding="utf-8"?>
-<ds:datastoreItem xmlns:ds="http://schemas.openxmlformats.org/officeDocument/2006/customXml" ds:itemID="{9A1EFFFF-B5C1-4169-8572-0F7024D52498}">
-  <ds:schemaRefs>
-    <ds:schemaRef ds:uri="http://schemas.openxmlformats.org/officeDocument/2006/bibliography"/>
-  </ds:schemaRefs>
-</ds:datastoreItem>
+<file path=customXml/item4.xml><?xml version="1.0" encoding="utf-8"?>
+<?mso-contentType ?>
+<FormTemplates xmlns="http://schemas.microsoft.com/sharepoint/v3/contenttype/forms">
+  <Display>DocumentLibraryForm</Display>
+  <Edit>DocumentLibraryForm</Edit>
+  <New>DocumentLibraryForm</New>
+</FormTemplates>
 </file>
 
-<file path=customXml/itemProps2.xml><?xml version="1.0" encoding="utf-8"?>
+<file path=customXml/itemProps1.xml><?xml version="1.0" encoding="utf-8"?>
 <ds:datastoreItem xmlns:ds="http://schemas.openxmlformats.org/officeDocument/2006/customXml" ds:itemID="{AA167150-5071-4E82-9647-051B19BF696D}">
   <ds:schemaRefs>
     <ds:schemaRef ds:uri="http://schemas.microsoft.com/office/2006/metadata/properties"/>
@@ -8572,15 +8861,15 @@
 </ds:datastoreItem>
 </file>
 
-<file path=customXml/itemProps3.xml><?xml version="1.0" encoding="utf-8"?>
-<ds:datastoreItem xmlns:ds="http://schemas.openxmlformats.org/officeDocument/2006/customXml" ds:itemID="{34C7DADF-D3BC-4034-AC86-69B6F2E0FCE8}">
+<file path=customXml/itemProps2.xml><?xml version="1.0" encoding="utf-8"?>
+<ds:datastoreItem xmlns:ds="http://schemas.openxmlformats.org/officeDocument/2006/customXml" ds:itemID="{9A1EFFFF-B5C1-4169-8572-0F7024D52498}">
   <ds:schemaRefs>
-    <ds:schemaRef ds:uri="http://schemas.microsoft.com/sharepoint/v3/contenttype/forms"/>
+    <ds:schemaRef ds:uri="http://schemas.openxmlformats.org/officeDocument/2006/bibliography"/>
   </ds:schemaRefs>
 </ds:datastoreItem>
 </file>
 
-<file path=customXml/itemProps4.xml><?xml version="1.0" encoding="utf-8"?>
+<file path=customXml/itemProps3.xml><?xml version="1.0" encoding="utf-8"?>
 <ds:datastoreItem xmlns:ds="http://schemas.openxmlformats.org/officeDocument/2006/customXml" ds:itemID="{2156AA17-300C-4A9D-B723-BE26AF40253C}">
   <ds:schemaRefs>
     <ds:schemaRef ds:uri="http://schemas.microsoft.com/office/2006/metadata/contentType"/>
@@ -8594,4 +8883,12 @@
     <ds:schemaRef ds:uri="http://schemas.microsoft.com/office/infopath/2007/PartnerControls"/>
   </ds:schemaRefs>
 </ds:datastoreItem>
+</file>
+
+<file path=customXml/itemProps4.xml><?xml version="1.0" encoding="utf-8"?>
+<ds:datastoreItem xmlns:ds="http://schemas.openxmlformats.org/officeDocument/2006/customXml" ds:itemID="{34C7DADF-D3BC-4034-AC86-69B6F2E0FCE8}">
+  <ds:schemaRefs>
+    <ds:schemaRef ds:uri="http://schemas.microsoft.com/sharepoint/v3/contenttype/forms"/>
+  </ds:schemaRefs>
+</ds:datastoreItem>
 </file>
</xml_diff>

<commit_message>
Feat: descrição do banco
</commit_message>
<xml_diff>
--- a/Trabalho de Laboratório de Banco de dados.docx
+++ b/Trabalho de Laboratório de Banco de dados.docx
@@ -1,6 +1,6 @@
 
 <file path=word/document.xml><?xml version="1.0" encoding="utf-8"?>
-<w:document xmlns:wpc="http://schemas.microsoft.com/office/word/2010/wordprocessingCanvas" xmlns:cx="http://schemas.microsoft.com/office/drawing/2014/chartex" xmlns:cx1="http://schemas.microsoft.com/office/drawing/2015/9/8/chartex" xmlns:cx2="http://schemas.microsoft.com/office/drawing/2015/10/21/chartex" xmlns:cx3="http://schemas.microsoft.com/office/drawing/2016/5/9/chartex" xmlns:cx4="http://schemas.microsoft.com/office/drawing/2016/5/10/chartex" xmlns:cx5="http://schemas.microsoft.com/office/drawing/2016/5/11/chartex" xmlns:cx6="http://schemas.microsoft.com/office/drawing/2016/5/12/chartex" xmlns:cx7="http://schemas.microsoft.com/office/drawing/2016/5/13/chartex" xmlns:cx8="http://schemas.microsoft.com/office/drawing/2016/5/14/chartex" xmlns:mc="http://schemas.openxmlformats.org/markup-compatibility/2006" xmlns:aink="http://schemas.microsoft.com/office/drawing/2016/ink" xmlns:am3d="http://schemas.microsoft.com/office/drawing/2017/model3d" xmlns:o="urn:schemas-microsoft-com:office:office" xmlns:r="http://schemas.openxmlformats.org/officeDocument/2006/relationships" xmlns:m="http://schemas.openxmlformats.org/officeDocument/2006/math" xmlns:v="urn:schemas-microsoft-com:vml" xmlns:wp14="http://schemas.microsoft.com/office/word/2010/wordprocessingDrawing" xmlns:wp="http://schemas.openxmlformats.org/drawingml/2006/wordprocessingDrawing" xmlns:w10="urn:schemas-microsoft-com:office:word" xmlns:w="http://schemas.openxmlformats.org/wordprocessingml/2006/main" xmlns:w14="http://schemas.microsoft.com/office/word/2010/wordml" xmlns:w15="http://schemas.microsoft.com/office/word/2012/wordml" xmlns:w16cex="http://schemas.microsoft.com/office/word/2018/wordml/cex" xmlns:w16cid="http://schemas.microsoft.com/office/word/2016/wordml/cid" xmlns:w16="http://schemas.microsoft.com/office/word/2018/wordml" xmlns:w16sdtdh="http://schemas.microsoft.com/office/word/2020/wordml/sdtdatahash" xmlns:w16se="http://schemas.microsoft.com/office/word/2015/wordml/symex" xmlns:wpg="http://schemas.microsoft.com/office/word/2010/wordprocessingGroup" xmlns:wpi="http://schemas.microsoft.com/office/word/2010/wordprocessingInk" xmlns:wne="http://schemas.microsoft.com/office/word/2006/wordml" xmlns:wps="http://schemas.microsoft.com/office/word/2010/wordprocessingShape" xmlns:a="http://schemas.openxmlformats.org/drawingml/2006/main" xmlns:pic="http://schemas.openxmlformats.org/drawingml/2006/picture" mc:Ignorable="w14 w15 w16se w16cid w16 w16cex w16sdtdh wp14">
+<w:document xmlns:wpc="http://schemas.microsoft.com/office/word/2010/wordprocessingCanvas" xmlns:cx="http://schemas.microsoft.com/office/drawing/2014/chartex" xmlns:cx1="http://schemas.microsoft.com/office/drawing/2015/9/8/chartex" xmlns:cx2="http://schemas.microsoft.com/office/drawing/2015/10/21/chartex" xmlns:cx3="http://schemas.microsoft.com/office/drawing/2016/5/9/chartex" xmlns:cx4="http://schemas.microsoft.com/office/drawing/2016/5/10/chartex" xmlns:cx5="http://schemas.microsoft.com/office/drawing/2016/5/11/chartex" xmlns:cx6="http://schemas.microsoft.com/office/drawing/2016/5/12/chartex" xmlns:cx7="http://schemas.microsoft.com/office/drawing/2016/5/13/chartex" xmlns:cx8="http://schemas.microsoft.com/office/drawing/2016/5/14/chartex" xmlns:mc="http://schemas.openxmlformats.org/markup-compatibility/2006" xmlns:aink="http://schemas.microsoft.com/office/drawing/2016/ink" xmlns:am3d="http://schemas.microsoft.com/office/drawing/2017/model3d" xmlns:o="urn:schemas-microsoft-com:office:office" xmlns:r="http://schemas.openxmlformats.org/officeDocument/2006/relationships" xmlns:m="http://schemas.openxmlformats.org/officeDocument/2006/math" xmlns:v="urn:schemas-microsoft-com:vml" xmlns:wp14="http://schemas.microsoft.com/office/word/2010/wordprocessingDrawing" xmlns:wp="http://schemas.openxmlformats.org/drawingml/2006/wordprocessingDrawing" xmlns:w10="urn:schemas-microsoft-com:office:word" xmlns:w="http://schemas.openxmlformats.org/wordprocessingml/2006/main" xmlns:w14="http://schemas.microsoft.com/office/word/2010/wordml" xmlns:w15="http://schemas.microsoft.com/office/word/2012/wordml" xmlns:w16cex="http://schemas.microsoft.com/office/word/2018/wordml/cex" xmlns:w16cid="http://schemas.microsoft.com/office/word/2016/wordml/cid" xmlns:w16="http://schemas.microsoft.com/office/word/2018/wordml" xmlns:w16sdtdh="http://schemas.microsoft.com/office/word/2020/wordml/sdtdatahash" xmlns:w16se="http://schemas.microsoft.com/office/word/2015/wordml/symex" xmlns:wpg="http://schemas.microsoft.com/office/word/2010/wordprocessingGroup" xmlns:wpi="http://schemas.microsoft.com/office/word/2010/wordprocessingInk" xmlns:wne="http://schemas.microsoft.com/office/word/2006/wordml" xmlns:wps="http://schemas.microsoft.com/office/word/2010/wordprocessingShape" mc:Ignorable="w14 w15 w16se w16cid w16 w16cex w16sdtdh wp14">
   <w:body>
     <w:p/>
     <w:p>
@@ -125,7 +125,7 @@
     <w:sdt>
       <w:sdtPr>
         <w:rPr>
-          <w:rFonts w:asciiTheme="minorHAnsi" w:hAnsiTheme="minorHAnsi" w:eastAsiaTheme="minorHAnsi" w:cstheme="minorBidi"/>
+          <w:rFonts w:asciiTheme="minorHAnsi" w:eastAsiaTheme="minorHAnsi" w:hAnsiTheme="minorHAnsi" w:cstheme="minorBidi"/>
           <w:color w:val="auto"/>
           <w:sz w:val="22"/>
           <w:szCs w:val="22"/>
@@ -174,7 +174,7 @@
           <w:r>
             <w:fldChar w:fldCharType="separate"/>
           </w:r>
-          <w:hyperlink w:history="1" w:anchor="_Toc63717609">
+          <w:hyperlink w:anchor="_Toc63717609" w:history="1">
             <w:r>
               <w:rPr>
                 <w:rStyle w:val="Hyperlink"/>
@@ -260,7 +260,7 @@
               <w:lang w:eastAsia="pt-BR"/>
             </w:rPr>
           </w:pPr>
-          <w:hyperlink w:history="1" w:anchor="_Toc63717610">
+          <w:hyperlink w:anchor="_Toc63717610" w:history="1">
             <w:r>
               <w:rPr>
                 <w:rStyle w:val="Hyperlink"/>
@@ -346,7 +346,7 @@
               <w:lang w:eastAsia="pt-BR"/>
             </w:rPr>
           </w:pPr>
-          <w:hyperlink w:history="1" w:anchor="_Toc63717611">
+          <w:hyperlink w:anchor="_Toc63717611" w:history="1">
             <w:r>
               <w:rPr>
                 <w:rStyle w:val="Hyperlink"/>
@@ -432,7 +432,7 @@
               <w:lang w:eastAsia="pt-BR"/>
             </w:rPr>
           </w:pPr>
-          <w:hyperlink w:history="1" w:anchor="_Toc63717612">
+          <w:hyperlink w:anchor="_Toc63717612" w:history="1">
             <w:r>
               <w:rPr>
                 <w:rStyle w:val="Hyperlink"/>
@@ -518,7 +518,7 @@
               <w:lang w:eastAsia="pt-BR"/>
             </w:rPr>
           </w:pPr>
-          <w:hyperlink w:history="1" w:anchor="_Toc63717613">
+          <w:hyperlink w:anchor="_Toc63717613" w:history="1">
             <w:r>
               <w:rPr>
                 <w:rStyle w:val="Hyperlink"/>
@@ -604,7 +604,7 @@
               <w:lang w:eastAsia="pt-BR"/>
             </w:rPr>
           </w:pPr>
-          <w:hyperlink w:history="1" w:anchor="_Toc63717614">
+          <w:hyperlink w:anchor="_Toc63717614" w:history="1">
             <w:r>
               <w:rPr>
                 <w:rStyle w:val="Hyperlink"/>
@@ -690,7 +690,7 @@
               <w:lang w:eastAsia="pt-BR"/>
             </w:rPr>
           </w:pPr>
-          <w:hyperlink w:history="1" w:anchor="_Toc63717615">
+          <w:hyperlink w:anchor="_Toc63717615" w:history="1">
             <w:r>
               <w:rPr>
                 <w:rStyle w:val="Hyperlink"/>
@@ -776,7 +776,7 @@
               <w:lang w:eastAsia="pt-BR"/>
             </w:rPr>
           </w:pPr>
-          <w:hyperlink w:history="1" w:anchor="_Toc63717616">
+          <w:hyperlink w:anchor="_Toc63717616" w:history="1">
             <w:r>
               <w:rPr>
                 <w:rStyle w:val="Hyperlink"/>
@@ -862,7 +862,7 @@
               <w:lang w:eastAsia="pt-BR"/>
             </w:rPr>
           </w:pPr>
-          <w:hyperlink w:history="1" w:anchor="_Toc63717617">
+          <w:hyperlink w:anchor="_Toc63717617" w:history="1">
             <w:r>
               <w:rPr>
                 <w:rStyle w:val="Hyperlink"/>
@@ -948,7 +948,7 @@
               <w:lang w:eastAsia="pt-BR"/>
             </w:rPr>
           </w:pPr>
-          <w:hyperlink w:history="1" w:anchor="_Toc63717618">
+          <w:hyperlink w:anchor="_Toc63717618" w:history="1">
             <w:r>
               <w:rPr>
                 <w:rStyle w:val="Hyperlink"/>
@@ -1034,7 +1034,7 @@
               <w:lang w:eastAsia="pt-BR"/>
             </w:rPr>
           </w:pPr>
-          <w:hyperlink w:history="1" w:anchor="_Toc63717619">
+          <w:hyperlink w:anchor="_Toc63717619" w:history="1">
             <w:r>
               <w:rPr>
                 <w:rStyle w:val="Hyperlink"/>
@@ -1120,7 +1120,7 @@
               <w:lang w:eastAsia="pt-BR"/>
             </w:rPr>
           </w:pPr>
-          <w:hyperlink w:history="1" w:anchor="_Toc63717620">
+          <w:hyperlink w:anchor="_Toc63717620" w:history="1">
             <w:r>
               <w:rPr>
                 <w:rStyle w:val="Hyperlink"/>
@@ -1206,7 +1206,7 @@
               <w:lang w:eastAsia="pt-BR"/>
             </w:rPr>
           </w:pPr>
-          <w:hyperlink w:history="1" w:anchor="_Toc63717621">
+          <w:hyperlink w:anchor="_Toc63717621" w:history="1">
             <w:r>
               <w:rPr>
                 <w:rStyle w:val="Hyperlink"/>
@@ -1292,7 +1292,7 @@
               <w:lang w:eastAsia="pt-BR"/>
             </w:rPr>
           </w:pPr>
-          <w:hyperlink w:history="1" w:anchor="_Toc63717622">
+          <w:hyperlink w:anchor="_Toc63717622" w:history="1">
             <w:r>
               <w:rPr>
                 <w:rStyle w:val="Hyperlink"/>
@@ -1378,7 +1378,7 @@
               <w:lang w:eastAsia="pt-BR"/>
             </w:rPr>
           </w:pPr>
-          <w:hyperlink w:history="1" w:anchor="_Toc63717623">
+          <w:hyperlink w:anchor="_Toc63717623" w:history="1">
             <w:r>
               <w:rPr>
                 <w:rStyle w:val="Hyperlink"/>
@@ -1464,7 +1464,7 @@
               <w:lang w:eastAsia="pt-BR"/>
             </w:rPr>
           </w:pPr>
-          <w:hyperlink w:history="1" w:anchor="_Toc63717624">
+          <w:hyperlink w:anchor="_Toc63717624" w:history="1">
             <w:r>
               <w:rPr>
                 <w:rStyle w:val="Hyperlink"/>
@@ -1550,7 +1550,7 @@
               <w:lang w:eastAsia="pt-BR"/>
             </w:rPr>
           </w:pPr>
-          <w:hyperlink w:history="1" w:anchor="_Toc63717625">
+          <w:hyperlink w:anchor="_Toc63717625" w:history="1">
             <w:r>
               <w:rPr>
                 <w:rStyle w:val="Hyperlink"/>
@@ -1636,7 +1636,7 @@
               <w:lang w:eastAsia="pt-BR"/>
             </w:rPr>
           </w:pPr>
-          <w:hyperlink w:history="1" w:anchor="_Toc63717626">
+          <w:hyperlink w:anchor="_Toc63717626" w:history="1">
             <w:r>
               <w:rPr>
                 <w:rStyle w:val="Hyperlink"/>
@@ -1722,7 +1722,7 @@
               <w:lang w:eastAsia="pt-BR"/>
             </w:rPr>
           </w:pPr>
-          <w:hyperlink w:history="1" w:anchor="_Toc63717627">
+          <w:hyperlink w:anchor="_Toc63717627" w:history="1">
             <w:r>
               <w:rPr>
                 <w:rStyle w:val="Hyperlink"/>
@@ -1808,7 +1808,7 @@
               <w:lang w:eastAsia="pt-BR"/>
             </w:rPr>
           </w:pPr>
-          <w:hyperlink w:history="1" w:anchor="_Toc63717628">
+          <w:hyperlink w:anchor="_Toc63717628" w:history="1">
             <w:r>
               <w:rPr>
                 <w:rStyle w:val="Hyperlink"/>
@@ -1894,7 +1894,7 @@
               <w:lang w:eastAsia="pt-BR"/>
             </w:rPr>
           </w:pPr>
-          <w:hyperlink w:history="1" w:anchor="_Toc63717629">
+          <w:hyperlink w:anchor="_Toc63717629" w:history="1">
             <w:r>
               <w:rPr>
                 <w:rStyle w:val="Hyperlink"/>
@@ -1980,7 +1980,7 @@
               <w:lang w:eastAsia="pt-BR"/>
             </w:rPr>
           </w:pPr>
-          <w:hyperlink w:history="1" w:anchor="_Toc63717630">
+          <w:hyperlink w:anchor="_Toc63717630" w:history="1">
             <w:r>
               <w:rPr>
                 <w:rStyle w:val="Hyperlink"/>
@@ -2066,7 +2066,7 @@
               <w:lang w:eastAsia="pt-BR"/>
             </w:rPr>
           </w:pPr>
-          <w:hyperlink w:history="1" w:anchor="_Toc63717631">
+          <w:hyperlink w:anchor="_Toc63717631" w:history="1">
             <w:r>
               <w:rPr>
                 <w:rStyle w:val="Hyperlink"/>
@@ -2152,7 +2152,7 @@
               <w:lang w:eastAsia="pt-BR"/>
             </w:rPr>
           </w:pPr>
-          <w:hyperlink w:history="1" w:anchor="_Toc63717632">
+          <w:hyperlink w:anchor="_Toc63717632" w:history="1">
             <w:r>
               <w:rPr>
                 <w:rStyle w:val="Hyperlink"/>
@@ -2238,7 +2238,7 @@
               <w:lang w:eastAsia="pt-BR"/>
             </w:rPr>
           </w:pPr>
-          <w:hyperlink w:history="1" w:anchor="_Toc63717633">
+          <w:hyperlink w:anchor="_Toc63717633" w:history="1">
             <w:r>
               <w:rPr>
                 <w:rStyle w:val="Hyperlink"/>
@@ -2324,7 +2324,7 @@
               <w:lang w:eastAsia="pt-BR"/>
             </w:rPr>
           </w:pPr>
-          <w:hyperlink w:history="1" w:anchor="_Toc63717634">
+          <w:hyperlink w:anchor="_Toc63717634" w:history="1">
             <w:r>
               <w:rPr>
                 <w:rStyle w:val="Hyperlink"/>
@@ -2410,7 +2410,7 @@
               <w:lang w:eastAsia="pt-BR"/>
             </w:rPr>
           </w:pPr>
-          <w:hyperlink w:history="1" w:anchor="_Toc63717635">
+          <w:hyperlink w:anchor="_Toc63717635" w:history="1">
             <w:r>
               <w:rPr>
                 <w:rStyle w:val="Hyperlink"/>
@@ -2496,7 +2496,7 @@
               <w:lang w:eastAsia="pt-BR"/>
             </w:rPr>
           </w:pPr>
-          <w:hyperlink w:history="1" w:anchor="_Toc63717636">
+          <w:hyperlink w:anchor="_Toc63717636" w:history="1">
             <w:r>
               <w:rPr>
                 <w:rStyle w:val="Hyperlink"/>
@@ -2582,7 +2582,7 @@
               <w:lang w:eastAsia="pt-BR"/>
             </w:rPr>
           </w:pPr>
-          <w:hyperlink w:history="1" w:anchor="_Toc63717637">
+          <w:hyperlink w:anchor="_Toc63717637" w:history="1">
             <w:r>
               <w:rPr>
                 <w:rStyle w:val="Hyperlink"/>
@@ -2668,7 +2668,7 @@
               <w:lang w:eastAsia="pt-BR"/>
             </w:rPr>
           </w:pPr>
-          <w:hyperlink w:history="1" w:anchor="_Toc63717638">
+          <w:hyperlink w:anchor="_Toc63717638" w:history="1">
             <w:r>
               <w:rPr>
                 <w:rStyle w:val="Hyperlink"/>
@@ -2754,7 +2754,7 @@
               <w:lang w:eastAsia="pt-BR"/>
             </w:rPr>
           </w:pPr>
-          <w:hyperlink w:history="1" w:anchor="_Toc63717639">
+          <w:hyperlink w:anchor="_Toc63717639" w:history="1">
             <w:r>
               <w:rPr>
                 <w:rStyle w:val="Hyperlink"/>
@@ -2840,7 +2840,7 @@
               <w:lang w:eastAsia="pt-BR"/>
             </w:rPr>
           </w:pPr>
-          <w:hyperlink w:history="1" w:anchor="_Toc63717640">
+          <w:hyperlink w:anchor="_Toc63717640" w:history="1">
             <w:r>
               <w:rPr>
                 <w:rStyle w:val="Hyperlink"/>
@@ -2927,7 +2927,7 @@
     <w:p>
       <w:pPr>
         <w:rPr>
-          <w:rFonts w:asciiTheme="majorHAnsi" w:hAnsiTheme="majorHAnsi" w:eastAsiaTheme="majorEastAsia" w:cstheme="majorBidi"/>
+          <w:rFonts w:asciiTheme="majorHAnsi" w:eastAsiaTheme="majorEastAsia" w:hAnsiTheme="majorHAnsi" w:cstheme="majorBidi"/>
           <w:color w:val="2E74B5" w:themeColor="accent1" w:themeShade="BF"/>
           <w:sz w:val="32"/>
           <w:szCs w:val="32"/>
@@ -2945,7 +2945,7 @@
           <w:numId w:val="5"/>
         </w:numPr>
       </w:pPr>
-      <w:bookmarkStart w:name="_Toc63717609" w:id="0"/>
+      <w:bookmarkStart w:id="0" w:name="_Toc63717609"/>
       <w:r>
         <w:lastRenderedPageBreak/>
         <w:t>Descrição do Sistema</w:t>
@@ -2953,11 +2953,248 @@
       <w:bookmarkEnd w:id="0"/>
     </w:p>
     <w:p>
-      <w:r>
-        <w:t>&lt;&lt;Nesta página deve haver uma breve descrição do sistema, que dá origem à modelagem lógica do banco de dados. Deve conter 3 parágrafos com 5 (=/- 2 linhas). Tente ser o mais detalhista o possível para fazer essa descrição.&gt;&gt;</w:t>
-      </w:r>
-    </w:p>
-    <w:p/>
+      <w:pPr>
+        <w:ind w:left="360"/>
+        <w:jc w:val="both"/>
+        <w:rPr>
+          <w:rFonts w:ascii="Arial" w:hAnsi="Arial" w:cs="Arial"/>
+          <w:sz w:val="24"/>
+          <w:szCs w:val="24"/>
+        </w:rPr>
+      </w:pPr>
+      <w:r>
+        <w:rPr>
+          <w:rFonts w:ascii="Arial" w:hAnsi="Arial" w:cs="Arial"/>
+          <w:sz w:val="24"/>
+          <w:szCs w:val="24"/>
+        </w:rPr>
+        <w:t>O modelo lógico a seguir visa detalhar o banco de dados para um sistema de uma livraria</w:t>
+      </w:r>
+      <w:r>
+        <w:rPr>
+          <w:rFonts w:ascii="Arial" w:hAnsi="Arial" w:cs="Arial"/>
+          <w:sz w:val="24"/>
+          <w:szCs w:val="24"/>
+        </w:rPr>
+        <w:t xml:space="preserve"> e assim tornar o gerenciamento da mesma muito mais fácil e claro. Temos aqui seis tabelas que carregam os atributos para livros, categoria, autores, funcionários, clientes e vendas.</w:t>
+      </w:r>
+    </w:p>
+    <w:p>
+      <w:pPr>
+        <w:ind w:left="360"/>
+        <w:jc w:val="both"/>
+        <w:rPr>
+          <w:rFonts w:ascii="Arial" w:hAnsi="Arial" w:cs="Arial"/>
+          <w:sz w:val="24"/>
+          <w:szCs w:val="24"/>
+        </w:rPr>
+      </w:pPr>
+      <w:r>
+        <w:rPr>
+          <w:rFonts w:ascii="Arial" w:hAnsi="Arial" w:cs="Arial"/>
+          <w:sz w:val="24"/>
+          <w:szCs w:val="24"/>
+        </w:rPr>
+        <w:t xml:space="preserve">Na tabela </w:t>
+      </w:r>
+      <w:r>
+        <w:rPr>
+          <w:rFonts w:ascii="Arial" w:hAnsi="Arial" w:cs="Arial"/>
+          <w:i/>
+          <w:iCs/>
+          <w:sz w:val="24"/>
+          <w:szCs w:val="24"/>
+        </w:rPr>
+        <w:t>Livros</w:t>
+      </w:r>
+      <w:r>
+        <w:rPr>
+          <w:rFonts w:ascii="Arial" w:hAnsi="Arial" w:cs="Arial"/>
+          <w:sz w:val="24"/>
+          <w:szCs w:val="24"/>
+        </w:rPr>
+        <w:t xml:space="preserve"> temos os atributos id, </w:t>
+      </w:r>
+      <w:r>
+        <w:rPr>
+          <w:rFonts w:ascii="Arial" w:hAnsi="Arial" w:cs="Arial"/>
+          <w:sz w:val="24"/>
+          <w:szCs w:val="24"/>
+        </w:rPr>
+        <w:t>título</w:t>
+      </w:r>
+      <w:r>
+        <w:rPr>
+          <w:rFonts w:ascii="Arial" w:hAnsi="Arial" w:cs="Arial"/>
+          <w:sz w:val="24"/>
+          <w:szCs w:val="24"/>
+        </w:rPr>
+        <w:t xml:space="preserve">, edição, volume, </w:t>
+      </w:r>
+      <w:r>
+        <w:rPr>
+          <w:rFonts w:ascii="Arial" w:hAnsi="Arial" w:cs="Arial"/>
+          <w:sz w:val="24"/>
+          <w:szCs w:val="24"/>
+        </w:rPr>
+        <w:t>ISBN</w:t>
+      </w:r>
+      <w:r>
+        <w:rPr>
+          <w:rFonts w:ascii="Arial" w:hAnsi="Arial" w:cs="Arial"/>
+          <w:sz w:val="24"/>
+          <w:szCs w:val="24"/>
+        </w:rPr>
+        <w:t>, preço da capa, preço de venda e o valor cobrado pelo ICMS. O objetivo dessa tabela é especificar as obras e ela se relaciona com outras três tabelas que são: autores, categoria e vendas.</w:t>
+      </w:r>
+    </w:p>
+    <w:p>
+      <w:pPr>
+        <w:ind w:left="360"/>
+        <w:jc w:val="both"/>
+        <w:rPr>
+          <w:rFonts w:ascii="Arial" w:hAnsi="Arial" w:cs="Arial"/>
+          <w:sz w:val="24"/>
+          <w:szCs w:val="24"/>
+        </w:rPr>
+      </w:pPr>
+      <w:r>
+        <w:rPr>
+          <w:rFonts w:ascii="Arial" w:hAnsi="Arial" w:cs="Arial"/>
+          <w:sz w:val="24"/>
+          <w:szCs w:val="24"/>
+        </w:rPr>
+        <w:t xml:space="preserve">Na tabela </w:t>
+      </w:r>
+      <w:r>
+        <w:rPr>
+          <w:rFonts w:ascii="Arial" w:hAnsi="Arial" w:cs="Arial"/>
+          <w:i/>
+          <w:iCs/>
+          <w:sz w:val="24"/>
+          <w:szCs w:val="24"/>
+        </w:rPr>
+        <w:t>autores</w:t>
+      </w:r>
+      <w:r>
+        <w:rPr>
+          <w:rFonts w:ascii="Arial" w:hAnsi="Arial" w:cs="Arial"/>
+          <w:sz w:val="24"/>
+          <w:szCs w:val="24"/>
+        </w:rPr>
+        <w:t xml:space="preserve"> temos as informações básicas do referido – nome, nome do meio e último nome – bem como seu id. Seu único relacionamento – de agregação - é com a tabela livro.</w:t>
+      </w:r>
+    </w:p>
+    <w:p>
+      <w:pPr>
+        <w:ind w:left="360"/>
+        <w:jc w:val="both"/>
+        <w:rPr>
+          <w:rFonts w:ascii="Arial" w:hAnsi="Arial" w:cs="Arial"/>
+          <w:sz w:val="24"/>
+          <w:szCs w:val="24"/>
+        </w:rPr>
+      </w:pPr>
+      <w:r>
+        <w:rPr>
+          <w:rFonts w:ascii="Arial" w:hAnsi="Arial" w:cs="Arial"/>
+          <w:sz w:val="24"/>
+          <w:szCs w:val="24"/>
+        </w:rPr>
+        <w:t xml:space="preserve">Na tabela categoria temos o gênero do livro que poderá, posteriormente, nos informar a respeito da quantidade de livros de cada categoria bem como </w:t>
+      </w:r>
+      <w:r>
+        <w:rPr>
+          <w:rFonts w:ascii="Arial" w:hAnsi="Arial" w:cs="Arial"/>
+          <w:sz w:val="24"/>
+          <w:szCs w:val="24"/>
+        </w:rPr>
+        <w:t>relações estatísticas a respeito de sua venda.</w:t>
+      </w:r>
+    </w:p>
+    <w:p>
+      <w:pPr>
+        <w:ind w:left="360"/>
+        <w:jc w:val="both"/>
+        <w:rPr>
+          <w:rFonts w:ascii="Arial" w:hAnsi="Arial" w:cs="Arial"/>
+          <w:sz w:val="24"/>
+          <w:szCs w:val="24"/>
+        </w:rPr>
+      </w:pPr>
+      <w:r>
+        <w:rPr>
+          <w:rFonts w:ascii="Arial" w:hAnsi="Arial" w:cs="Arial"/>
+          <w:sz w:val="24"/>
+          <w:szCs w:val="24"/>
+        </w:rPr>
+        <w:t xml:space="preserve">Na tabela </w:t>
+      </w:r>
+      <w:r>
+        <w:rPr>
+          <w:rFonts w:ascii="Arial" w:hAnsi="Arial" w:cs="Arial"/>
+          <w:i/>
+          <w:iCs/>
+          <w:sz w:val="24"/>
+          <w:szCs w:val="24"/>
+        </w:rPr>
+        <w:t>venda</w:t>
+      </w:r>
+      <w:r>
+        <w:rPr>
+          <w:rFonts w:ascii="Arial" w:hAnsi="Arial" w:cs="Arial"/>
+          <w:sz w:val="24"/>
+          <w:szCs w:val="24"/>
+        </w:rPr>
+        <w:t xml:space="preserve"> registramos a data da compra, o valor do ICMS total (que se dá pela soma do imposto cobrado por cada livro) e o valor total. Se relaciona com as tabelas Funcionários e Clientes para fins de relatório.</w:t>
+      </w:r>
+    </w:p>
+    <w:p>
+      <w:pPr>
+        <w:ind w:left="360"/>
+        <w:jc w:val="both"/>
+        <w:rPr>
+          <w:rFonts w:ascii="Arial" w:hAnsi="Arial" w:cs="Arial"/>
+          <w:sz w:val="24"/>
+          <w:szCs w:val="24"/>
+        </w:rPr>
+      </w:pPr>
+      <w:r>
+        <w:rPr>
+          <w:rFonts w:ascii="Arial" w:hAnsi="Arial" w:cs="Arial"/>
+          <w:sz w:val="24"/>
+          <w:szCs w:val="24"/>
+        </w:rPr>
+        <w:t>A tabela de funcionários tem como atributos o nome do funcionário (primeiro nome, do meio e último), bem com sua matrícula e seu cargo ocupado n</w:t>
+      </w:r>
+      <w:r>
+        <w:rPr>
+          <w:rFonts w:ascii="Arial" w:hAnsi="Arial" w:cs="Arial"/>
+          <w:sz w:val="24"/>
+          <w:szCs w:val="24"/>
+        </w:rPr>
+        <w:t>a empresa. Ela se relaciona com a tabela de vendas para registrar qual funcionário realizou tal transação.</w:t>
+      </w:r>
+    </w:p>
+    <w:p>
+      <w:pPr>
+        <w:ind w:left="360"/>
+        <w:jc w:val="both"/>
+        <w:rPr>
+          <w:rFonts w:ascii="Arial" w:hAnsi="Arial" w:cs="Arial"/>
+          <w:sz w:val="24"/>
+          <w:szCs w:val="24"/>
+        </w:rPr>
+      </w:pPr>
+      <w:r>
+        <w:rPr>
+          <w:rFonts w:ascii="Arial" w:hAnsi="Arial" w:cs="Arial"/>
+          <w:sz w:val="24"/>
+          <w:szCs w:val="24"/>
+        </w:rPr>
+        <w:t>A tabela de clientes armazena os dados básicos dos clientes, sendo eles: primeiro nome, nome do meio, ultimo nome e sua identificação (podendo ser CPF ou RG). Ela se relaciona com a tabela de vendas com o mesmo objetivo da tabela de Funcionários, para prover informações cruciais sobre determinada compra realizada no estabelecimento.</w:t>
+      </w:r>
+    </w:p>
     <w:p>
       <w:r>
         <w:br w:type="page"/>
@@ -2971,7 +3208,7 @@
           <w:numId w:val="5"/>
         </w:numPr>
       </w:pPr>
-      <w:bookmarkStart w:name="_Toc63717610" w:id="1"/>
+      <w:bookmarkStart w:id="1" w:name="_Toc63717610"/>
       <w:r>
         <w:lastRenderedPageBreak/>
         <w:t>Modelagem Lógica do Banco de Dados</w:t>
@@ -2980,22 +3217,6 @@
         <w:t xml:space="preserve"> Transacional</w:t>
       </w:r>
       <w:bookmarkEnd w:id="1"/>
-    </w:p>
-    <w:p>
-      <w:r>
-        <w:t>&lt;&lt;Nesta seção, inserir a imagem do MER do banco de dados</w:t>
-      </w:r>
-      <w:r>
-        <w:t xml:space="preserve"> utilizando a ferramenta Oracle Data </w:t>
-      </w:r>
-      <w:proofErr w:type="spellStart"/>
-      <w:r>
-        <w:t>Modeler</w:t>
-      </w:r>
-      <w:proofErr w:type="spellEnd"/>
-      <w:r>
-        <w:t>&gt;&gt;</w:t>
-      </w:r>
     </w:p>
     <w:p>
       <w:r>
@@ -3052,7 +3273,7 @@
           <w:numId w:val="5"/>
         </w:numPr>
       </w:pPr>
-      <w:bookmarkStart w:name="_Toc63717611" w:id="2"/>
+      <w:bookmarkStart w:id="2" w:name="_Toc63717611"/>
       <w:r>
         <w:lastRenderedPageBreak/>
         <w:t>Modelagem Relacional do Banco de Dados</w:t>
@@ -3061,22 +3282,6 @@
         <w:t xml:space="preserve"> Transacional</w:t>
       </w:r>
       <w:bookmarkEnd w:id="2"/>
-    </w:p>
-    <w:p>
-      <w:r>
-        <w:t>&lt;&lt;Nesta seção, inserir a imagem do modelo relacional do banco de dados</w:t>
-      </w:r>
-      <w:r>
-        <w:t xml:space="preserve"> utilizando a ferramenta Oracle Data </w:t>
-      </w:r>
-      <w:proofErr w:type="spellStart"/>
-      <w:r>
-        <w:t>Modeler</w:t>
-      </w:r>
-      <w:proofErr w:type="spellEnd"/>
-      <w:r>
-        <w:t>&gt;&gt;</w:t>
-      </w:r>
     </w:p>
     <w:p>
       <w:r>
@@ -3133,25 +3338,12 @@
           <w:numId w:val="5"/>
         </w:numPr>
       </w:pPr>
-      <w:bookmarkStart w:name="_Toc63717612" w:id="3"/>
+      <w:bookmarkStart w:id="3" w:name="_Toc63717612"/>
       <w:r>
         <w:lastRenderedPageBreak/>
         <w:t>Dicionário de Dados</w:t>
       </w:r>
       <w:bookmarkEnd w:id="3"/>
-    </w:p>
-    <w:p>
-      <w:r>
-        <w:t xml:space="preserve">&lt;&lt;Nesta seção, inserir a relação de todas as tabelas e seus atributos, incluindo tipo, tamanho e </w:t>
-      </w:r>
-      <w:proofErr w:type="spellStart"/>
-      <w:r>
-        <w:t>constraints</w:t>
-      </w:r>
-      <w:proofErr w:type="spellEnd"/>
-      <w:r>
-        <w:t xml:space="preserve"> associadas a cada atributo. Deve haver a descrição de cada tabela e o significado de cada um de seus atributos&gt;&gt;</w:t>
-      </w:r>
     </w:p>
     <w:p>
       <w:pPr>
@@ -3464,13 +3656,7 @@
           </w:tcPr>
           <w:p>
             <w:r>
-              <w:t xml:space="preserve">Esta coluna armazena o </w:t>
-            </w:r>
-            <w:r>
-              <w:t>último</w:t>
-            </w:r>
-            <w:r>
-              <w:t xml:space="preserve"> nome do autor da obra.</w:t>
+              <w:t>Esta coluna armazena o último nome do autor da obra.</w:t>
             </w:r>
           </w:p>
         </w:tc>
@@ -3970,10 +4156,7 @@
           </w:tcPr>
           <w:p>
             <w:r>
-              <w:t xml:space="preserve">Esta coluna armazena a </w:t>
-            </w:r>
-            <w:r>
-              <w:t>edição da obra.</w:t>
+              <w:t>Esta coluna armazena a edição da obra.</w:t>
             </w:r>
           </w:p>
         </w:tc>
@@ -4002,10 +4185,7 @@
             </w:r>
             <w:proofErr w:type="gramEnd"/>
             <w:r>
-              <w:t>20</w:t>
-            </w:r>
-            <w:r>
-              <w:t>)</w:t>
+              <w:t>20)</w:t>
             </w:r>
           </w:p>
         </w:tc>
@@ -4021,10 +4201,7 @@
           </w:tcPr>
           <w:p>
             <w:r>
-              <w:t xml:space="preserve">Esta coluna armazena </w:t>
-            </w:r>
-            <w:r>
-              <w:t>o volume da obra.</w:t>
+              <w:t>Esta coluna armazena o volume da obra.</w:t>
             </w:r>
           </w:p>
         </w:tc>
@@ -4049,17 +4226,11 @@
           <w:p>
             <w:proofErr w:type="gramStart"/>
             <w:r>
-              <w:t>NUMBER</w:t>
-            </w:r>
-            <w:r>
-              <w:t>(</w:t>
+              <w:t>NUMBER(</w:t>
             </w:r>
             <w:proofErr w:type="gramEnd"/>
             <w:r>
-              <w:t>13</w:t>
-            </w:r>
-            <w:r>
-              <w:t>)</w:t>
+              <w:t>13)</w:t>
             </w:r>
           </w:p>
         </w:tc>
@@ -4075,10 +4246,7 @@
           </w:tcPr>
           <w:p>
             <w:r>
-              <w:t xml:space="preserve">Esta coluna armazena </w:t>
-            </w:r>
-            <w:r>
-              <w:t>o registro nacional do livro.</w:t>
+              <w:t>Esta coluna armazena o registro nacional do livro.</w:t>
             </w:r>
           </w:p>
         </w:tc>
@@ -4158,10 +4326,7 @@
           </w:tcPr>
           <w:p>
             <w:r>
-              <w:t>Essa coluna armazena o preço de</w:t>
-            </w:r>
-            <w:r>
-              <w:t xml:space="preserve"> venda do livro.</w:t>
+              <w:t>Essa coluna armazena o preço de venda do livro.</w:t>
             </w:r>
           </w:p>
         </w:tc>
@@ -4174,7 +4339,6 @@
           <w:p>
             <w:proofErr w:type="spellStart"/>
             <w:r>
-              <w:lastRenderedPageBreak/>
               <w:t>Lvo_icms</w:t>
             </w:r>
             <w:proofErr w:type="spellEnd"/>
@@ -4202,10 +4366,7 @@
           </w:tcPr>
           <w:p>
             <w:r>
-              <w:t xml:space="preserve">Essa coluna armazena </w:t>
-            </w:r>
-            <w:r>
-              <w:t>a porcentagem de imposto paga por livro.</w:t>
+              <w:t>Essa coluna armazena a porcentagem de imposto paga por livro.</w:t>
             </w:r>
           </w:p>
         </w:tc>
@@ -4218,6 +4379,7 @@
           <w:p>
             <w:proofErr w:type="spellStart"/>
             <w:r>
+              <w:lastRenderedPageBreak/>
               <w:t>AUTORES_aut_id</w:t>
             </w:r>
             <w:proofErr w:type="spellEnd"/>
@@ -4244,10 +4406,7 @@
           </w:tcPr>
           <w:p>
             <w:r>
-              <w:t>FK referenciando</w:t>
-            </w:r>
-            <w:r>
-              <w:t xml:space="preserve"> </w:t>
+              <w:t xml:space="preserve">FK referenciando </w:t>
             </w:r>
             <w:proofErr w:type="gramStart"/>
             <w:r>
@@ -4278,10 +4437,7 @@
             </w:r>
             <w:proofErr w:type="spellEnd"/>
             <w:r>
-              <w:t xml:space="preserve"> a tabela</w:t>
-            </w:r>
-            <w:r>
-              <w:t xml:space="preserve"> autores.</w:t>
+              <w:t xml:space="preserve"> a tabela autores.</w:t>
             </w:r>
           </w:p>
         </w:tc>
@@ -4320,10 +4476,7 @@
           </w:tcPr>
           <w:p>
             <w:r>
-              <w:t>FK referenciando</w:t>
-            </w:r>
-            <w:r>
-              <w:t xml:space="preserve"> </w:t>
+              <w:t xml:space="preserve">FK referenciando </w:t>
             </w:r>
             <w:proofErr w:type="gramStart"/>
             <w:r>
@@ -4354,10 +4507,7 @@
             </w:r>
             <w:proofErr w:type="spellEnd"/>
             <w:r>
-              <w:t xml:space="preserve"> a tabela</w:t>
-            </w:r>
-            <w:r>
-              <w:t xml:space="preserve"> categorias.</w:t>
+              <w:t xml:space="preserve"> a tabela categorias.</w:t>
             </w:r>
           </w:p>
         </w:tc>
@@ -4396,10 +4546,7 @@
           </w:tcPr>
           <w:p>
             <w:r>
-              <w:t>FK referenciando</w:t>
-            </w:r>
-            <w:r>
-              <w:t xml:space="preserve"> </w:t>
+              <w:t xml:space="preserve">FK referenciando </w:t>
             </w:r>
             <w:proofErr w:type="gramStart"/>
             <w:r>
@@ -4430,10 +4577,7 @@
             </w:r>
             <w:proofErr w:type="spellEnd"/>
             <w:r>
-              <w:t xml:space="preserve"> a tabela</w:t>
-            </w:r>
-            <w:r>
-              <w:t xml:space="preserve"> vendas.</w:t>
+              <w:t xml:space="preserve"> a tabela vendas.</w:t>
             </w:r>
           </w:p>
         </w:tc>
@@ -4468,15 +4612,14 @@
       </w:tblPr>
       <w:tblGrid>
         <w:gridCol w:w="2033"/>
-        <w:gridCol w:w="1593"/>
-        <w:gridCol w:w="2221"/>
-        <w:gridCol w:w="2647"/>
+        <w:gridCol w:w="1633"/>
+        <w:gridCol w:w="2204"/>
+        <w:gridCol w:w="2624"/>
       </w:tblGrid>
       <w:tr>
         <w:tc>
           <w:tcPr>
             <w:tcW w:w="1129" w:type="dxa"/>
-            <w:tcMar/>
           </w:tcPr>
           <w:p>
             <w:pPr>
@@ -4495,7 +4638,6 @@
         <w:tc>
           <w:tcPr>
             <w:tcW w:w="1701" w:type="dxa"/>
-            <w:tcMar/>
           </w:tcPr>
           <w:p>
             <w:pPr>
@@ -4514,7 +4656,6 @@
         <w:tc>
           <w:tcPr>
             <w:tcW w:w="2552" w:type="dxa"/>
-            <w:tcMar/>
           </w:tcPr>
           <w:p>
             <w:pPr>
@@ -4535,7 +4676,6 @@
         <w:tc>
           <w:tcPr>
             <w:tcW w:w="3112" w:type="dxa"/>
-            <w:tcMar/>
           </w:tcPr>
           <w:p>
             <w:pPr>
@@ -4556,7 +4696,6 @@
         <w:tc>
           <w:tcPr>
             <w:tcW w:w="1129" w:type="dxa"/>
-            <w:tcMar/>
           </w:tcPr>
           <w:p>
             <w:proofErr w:type="spellStart"/>
@@ -4569,7 +4708,6 @@
         <w:tc>
           <w:tcPr>
             <w:tcW w:w="1701" w:type="dxa"/>
-            <w:tcMar/>
           </w:tcPr>
           <w:p>
             <w:proofErr w:type="gramStart"/>
@@ -4585,7 +4723,6 @@
         <w:tc>
           <w:tcPr>
             <w:tcW w:w="2552" w:type="dxa"/>
-            <w:tcMar/>
           </w:tcPr>
           <w:p>
             <w:r>
@@ -4596,7 +4733,6 @@
         <w:tc>
           <w:tcPr>
             <w:tcW w:w="3112" w:type="dxa"/>
-            <w:tcMar/>
           </w:tcPr>
           <w:p>
             <w:r>
@@ -4617,7 +4753,6 @@
         <w:tc>
           <w:tcPr>
             <w:tcW w:w="1129" w:type="dxa"/>
-            <w:tcMar/>
           </w:tcPr>
           <w:p>
             <w:proofErr w:type="spellStart"/>
@@ -4630,38 +4765,32 @@
         <w:tc>
           <w:tcPr>
             <w:tcW w:w="1701" w:type="dxa"/>
-            <w:tcMar/>
-          </w:tcPr>
-          <w:p>
-            <w:r>
-              <w:rPr/>
-              <w:t>VARCHAR(30)</w:t>
-            </w:r>
-          </w:p>
-          <w:p>
-            <w:pPr>
-              <w:pStyle w:val="Normal"/>
-            </w:pPr>
-          </w:p>
+          </w:tcPr>
+          <w:p>
+            <w:proofErr w:type="gramStart"/>
+            <w:r>
+              <w:t>VARCHAR(</w:t>
+            </w:r>
+            <w:proofErr w:type="gramEnd"/>
+            <w:r>
+              <w:t>30)</w:t>
+            </w:r>
+          </w:p>
+          <w:p/>
         </w:tc>
         <w:tc>
           <w:tcPr>
             <w:tcW w:w="2552" w:type="dxa"/>
-            <w:tcMar/>
           </w:tcPr>
           <w:p/>
         </w:tc>
         <w:tc>
           <w:tcPr>
             <w:tcW w:w="3112" w:type="dxa"/>
-            <w:tcMar/>
-          </w:tcPr>
-          <w:p>
-            <w:r>
-              <w:t>Esta coluna armazena o primeiro nome do</w:t>
-            </w:r>
-            <w:r>
-              <w:t xml:space="preserve"> funcionário.</w:t>
+          </w:tcPr>
+          <w:p>
+            <w:r>
+              <w:t>Esta coluna armazena o primeiro nome do funcionário.</w:t>
             </w:r>
           </w:p>
         </w:tc>
@@ -4670,7 +4799,6 @@
         <w:tc>
           <w:tcPr>
             <w:tcW w:w="1129" w:type="dxa"/>
-            <w:tcMar/>
           </w:tcPr>
           <w:p>
             <w:proofErr w:type="spellStart"/>
@@ -4683,41 +4811,32 @@
         <w:tc>
           <w:tcPr>
             <w:tcW w:w="1701" w:type="dxa"/>
-            <w:tcMar/>
-          </w:tcPr>
-          <w:p>
-            <w:r>
-              <w:rPr/>
-              <w:t>VARCHAR(15)</w:t>
-            </w:r>
-          </w:p>
-          <w:p>
-            <w:pPr>
-              <w:pStyle w:val="Normal"/>
-            </w:pPr>
-          </w:p>
+          </w:tcPr>
+          <w:p>
+            <w:proofErr w:type="gramStart"/>
+            <w:r>
+              <w:t>VARCHAR(</w:t>
+            </w:r>
+            <w:proofErr w:type="gramEnd"/>
+            <w:r>
+              <w:t>15)</w:t>
+            </w:r>
+          </w:p>
+          <w:p/>
         </w:tc>
         <w:tc>
           <w:tcPr>
             <w:tcW w:w="2552" w:type="dxa"/>
-            <w:tcMar/>
           </w:tcPr>
           <w:p/>
         </w:tc>
         <w:tc>
           <w:tcPr>
             <w:tcW w:w="3112" w:type="dxa"/>
-            <w:tcMar/>
-          </w:tcPr>
-          <w:p>
-            <w:r>
-              <w:t xml:space="preserve">Esta coluna armazena o nome </w:t>
-            </w:r>
-            <w:r>
-              <w:t xml:space="preserve">do meio </w:t>
-            </w:r>
-            <w:r>
-              <w:t>do funcionário.</w:t>
+          </w:tcPr>
+          <w:p>
+            <w:r>
+              <w:t>Esta coluna armazena o nome do meio do funcionário.</w:t>
             </w:r>
           </w:p>
         </w:tc>
@@ -4726,7 +4845,6 @@
         <w:tc>
           <w:tcPr>
             <w:tcW w:w="1129" w:type="dxa"/>
-            <w:tcMar/>
           </w:tcPr>
           <w:p>
             <w:proofErr w:type="spellStart"/>
@@ -4739,41 +4857,32 @@
         <w:tc>
           <w:tcPr>
             <w:tcW w:w="1701" w:type="dxa"/>
-            <w:tcMar/>
-          </w:tcPr>
-          <w:p>
-            <w:r>
-              <w:rPr/>
-              <w:t>VARCHAR(30)</w:t>
-            </w:r>
-          </w:p>
-          <w:p>
-            <w:pPr>
-              <w:pStyle w:val="Normal"/>
-            </w:pPr>
-          </w:p>
+          </w:tcPr>
+          <w:p>
+            <w:proofErr w:type="gramStart"/>
+            <w:r>
+              <w:t>VARCHAR(</w:t>
+            </w:r>
+            <w:proofErr w:type="gramEnd"/>
+            <w:r>
+              <w:t>30)</w:t>
+            </w:r>
+          </w:p>
+          <w:p/>
         </w:tc>
         <w:tc>
           <w:tcPr>
             <w:tcW w:w="2552" w:type="dxa"/>
-            <w:tcMar/>
           </w:tcPr>
           <w:p/>
         </w:tc>
         <w:tc>
           <w:tcPr>
             <w:tcW w:w="3112" w:type="dxa"/>
-            <w:tcMar/>
-          </w:tcPr>
-          <w:p>
-            <w:r>
-              <w:t xml:space="preserve">Esta coluna armazena o </w:t>
-            </w:r>
-            <w:r>
-              <w:t>último</w:t>
-            </w:r>
-            <w:r>
-              <w:t xml:space="preserve"> nome do funcionário.</w:t>
+          </w:tcPr>
+          <w:p>
+            <w:r>
+              <w:t>Esta coluna armazena o último nome do funcionário.</w:t>
             </w:r>
           </w:p>
         </w:tc>
@@ -4782,7 +4891,6 @@
         <w:tc>
           <w:tcPr>
             <w:tcW w:w="1129" w:type="dxa"/>
-            <w:tcMar/>
           </w:tcPr>
           <w:p>
             <w:proofErr w:type="spellStart"/>
@@ -4795,38 +4903,32 @@
         <w:tc>
           <w:tcPr>
             <w:tcW w:w="1701" w:type="dxa"/>
-            <w:tcMar/>
-          </w:tcPr>
-          <w:p>
-            <w:r>
-              <w:rPr/>
-              <w:t>VARCHAR(30)</w:t>
-            </w:r>
-          </w:p>
-          <w:p>
-            <w:pPr>
-              <w:pStyle w:val="Normal"/>
-            </w:pPr>
-          </w:p>
+          </w:tcPr>
+          <w:p>
+            <w:proofErr w:type="gramStart"/>
+            <w:r>
+              <w:t>VARCHAR(</w:t>
+            </w:r>
+            <w:proofErr w:type="gramEnd"/>
+            <w:r>
+              <w:t>30)</w:t>
+            </w:r>
+          </w:p>
+          <w:p/>
         </w:tc>
         <w:tc>
           <w:tcPr>
             <w:tcW w:w="2552" w:type="dxa"/>
-            <w:tcMar/>
           </w:tcPr>
           <w:p/>
         </w:tc>
         <w:tc>
           <w:tcPr>
             <w:tcW w:w="3112" w:type="dxa"/>
-            <w:tcMar/>
-          </w:tcPr>
-          <w:p>
-            <w:r>
-              <w:t xml:space="preserve">Esta coluna armazena </w:t>
-            </w:r>
-            <w:r>
-              <w:t>a matrícula do funcionário.</w:t>
+          </w:tcPr>
+          <w:p>
+            <w:r>
+              <w:t>Esta coluna armazena a matrícula do funcionário.</w:t>
             </w:r>
           </w:p>
         </w:tc>
@@ -4835,7 +4937,6 @@
         <w:tc>
           <w:tcPr>
             <w:tcW w:w="1129" w:type="dxa"/>
-            <w:tcMar/>
           </w:tcPr>
           <w:p>
             <w:proofErr w:type="spellStart"/>
@@ -4848,38 +4949,32 @@
         <w:tc>
           <w:tcPr>
             <w:tcW w:w="1701" w:type="dxa"/>
-            <w:tcMar/>
-          </w:tcPr>
-          <w:p>
-            <w:r>
-              <w:rPr/>
-              <w:t>VARCHAR(20)</w:t>
-            </w:r>
-          </w:p>
-          <w:p>
-            <w:pPr>
-              <w:pStyle w:val="Normal"/>
-            </w:pPr>
-          </w:p>
+          </w:tcPr>
+          <w:p>
+            <w:proofErr w:type="gramStart"/>
+            <w:r>
+              <w:t>VARCHAR(</w:t>
+            </w:r>
+            <w:proofErr w:type="gramEnd"/>
+            <w:r>
+              <w:t>20)</w:t>
+            </w:r>
+          </w:p>
+          <w:p/>
         </w:tc>
         <w:tc>
           <w:tcPr>
             <w:tcW w:w="2552" w:type="dxa"/>
-            <w:tcMar/>
           </w:tcPr>
           <w:p/>
         </w:tc>
         <w:tc>
           <w:tcPr>
             <w:tcW w:w="3112" w:type="dxa"/>
-            <w:tcMar/>
-          </w:tcPr>
-          <w:p>
-            <w:r>
-              <w:t>Esta coluna armazena o</w:t>
-            </w:r>
-            <w:r>
-              <w:t xml:space="preserve"> cargo ocupado pelo funcionário.</w:t>
+          </w:tcPr>
+          <w:p>
+            <w:r>
+              <w:t>Esta coluna armazena o cargo ocupado pelo funcionário.</w:t>
             </w:r>
           </w:p>
         </w:tc>
@@ -4921,15 +5016,14 @@
       </w:tblPr>
       <w:tblGrid>
         <w:gridCol w:w="1965"/>
-        <w:gridCol w:w="1599"/>
-        <w:gridCol w:w="2240"/>
-        <w:gridCol w:w="2690"/>
+        <w:gridCol w:w="1636"/>
+        <w:gridCol w:w="2224"/>
+        <w:gridCol w:w="2669"/>
       </w:tblGrid>
       <w:tr>
         <w:tc>
           <w:tcPr>
             <w:tcW w:w="1129" w:type="dxa"/>
-            <w:tcMar/>
           </w:tcPr>
           <w:p>
             <w:pPr>
@@ -4948,7 +5042,6 @@
         <w:tc>
           <w:tcPr>
             <w:tcW w:w="1701" w:type="dxa"/>
-            <w:tcMar/>
           </w:tcPr>
           <w:p>
             <w:pPr>
@@ -4967,7 +5060,6 @@
         <w:tc>
           <w:tcPr>
             <w:tcW w:w="2552" w:type="dxa"/>
-            <w:tcMar/>
           </w:tcPr>
           <w:p>
             <w:pPr>
@@ -4988,7 +5080,6 @@
         <w:tc>
           <w:tcPr>
             <w:tcW w:w="3112" w:type="dxa"/>
-            <w:tcMar/>
           </w:tcPr>
           <w:p>
             <w:pPr>
@@ -5009,7 +5100,6 @@
         <w:tc>
           <w:tcPr>
             <w:tcW w:w="1129" w:type="dxa"/>
-            <w:tcMar/>
           </w:tcPr>
           <w:p>
             <w:proofErr w:type="spellStart"/>
@@ -5022,7 +5112,6 @@
         <w:tc>
           <w:tcPr>
             <w:tcW w:w="1701" w:type="dxa"/>
-            <w:tcMar/>
           </w:tcPr>
           <w:p>
             <w:proofErr w:type="gramStart"/>
@@ -5038,7 +5127,6 @@
         <w:tc>
           <w:tcPr>
             <w:tcW w:w="2552" w:type="dxa"/>
-            <w:tcMar/>
           </w:tcPr>
           <w:p>
             <w:r>
@@ -5049,7 +5137,6 @@
         <w:tc>
           <w:tcPr>
             <w:tcW w:w="3112" w:type="dxa"/>
-            <w:tcMar/>
           </w:tcPr>
           <w:p>
             <w:r>
@@ -5070,7 +5157,6 @@
         <w:tc>
           <w:tcPr>
             <w:tcW w:w="1129" w:type="dxa"/>
-            <w:tcMar/>
           </w:tcPr>
           <w:p>
             <w:proofErr w:type="spellStart"/>
@@ -5083,38 +5169,32 @@
         <w:tc>
           <w:tcPr>
             <w:tcW w:w="1701" w:type="dxa"/>
-            <w:tcMar/>
-          </w:tcPr>
-          <w:p>
-            <w:r>
-              <w:rPr/>
-              <w:t>VARCHAR(30)</w:t>
-            </w:r>
-          </w:p>
-          <w:p>
-            <w:pPr>
-              <w:pStyle w:val="Normal"/>
-            </w:pPr>
-          </w:p>
+          </w:tcPr>
+          <w:p>
+            <w:proofErr w:type="gramStart"/>
+            <w:r>
+              <w:t>VARCHAR(</w:t>
+            </w:r>
+            <w:proofErr w:type="gramEnd"/>
+            <w:r>
+              <w:t>30)</w:t>
+            </w:r>
+          </w:p>
+          <w:p/>
         </w:tc>
         <w:tc>
           <w:tcPr>
             <w:tcW w:w="2552" w:type="dxa"/>
-            <w:tcMar/>
           </w:tcPr>
           <w:p/>
         </w:tc>
         <w:tc>
           <w:tcPr>
             <w:tcW w:w="3112" w:type="dxa"/>
-            <w:tcMar/>
-          </w:tcPr>
-          <w:p>
-            <w:r>
-              <w:t>Esta coluna armazena o primeiro nome</w:t>
-            </w:r>
-            <w:r>
-              <w:t xml:space="preserve"> do cliente.</w:t>
+          </w:tcPr>
+          <w:p>
+            <w:r>
+              <w:t>Esta coluna armazena o primeiro nome do cliente.</w:t>
             </w:r>
           </w:p>
         </w:tc>
@@ -5123,12 +5203,10 @@
         <w:tc>
           <w:tcPr>
             <w:tcW w:w="1129" w:type="dxa"/>
-            <w:tcMar/>
           </w:tcPr>
           <w:p>
             <w:proofErr w:type="spellStart"/>
             <w:r>
-              <w:lastRenderedPageBreak/>
               <w:t>Clt_meio_nome</w:t>
             </w:r>
             <w:proofErr w:type="spellEnd"/>
@@ -5137,42 +5215,31 @@
         <w:tc>
           <w:tcPr>
             <w:tcW w:w="1701" w:type="dxa"/>
-            <w:tcMar/>
-          </w:tcPr>
-          <w:p>
-            <w:r>
-              <w:rPr/>
-              <w:t>VARCHAR(15)</w:t>
+          </w:tcPr>
+          <w:p>
+            <w:proofErr w:type="gramStart"/>
+            <w:r>
+              <w:t>VARCHAR(</w:t>
+            </w:r>
+            <w:proofErr w:type="gramEnd"/>
+            <w:r>
+              <w:t>15)</w:t>
             </w:r>
           </w:p>
         </w:tc>
         <w:tc>
           <w:tcPr>
             <w:tcW w:w="2552" w:type="dxa"/>
-            <w:tcMar/>
           </w:tcPr>
           <w:p/>
         </w:tc>
         <w:tc>
           <w:tcPr>
             <w:tcW w:w="3112" w:type="dxa"/>
-            <w:tcMar/>
-          </w:tcPr>
-          <w:p>
-            <w:r>
-              <w:t xml:space="preserve">Esta coluna armazena o nome do </w:t>
-            </w:r>
-            <w:r>
-              <w:t xml:space="preserve">meio do </w:t>
-            </w:r>
-            <w:r>
-              <w:t>cliente</w:t>
-            </w:r>
-            <w:r>
-              <w:t xml:space="preserve"> se existir</w:t>
-            </w:r>
-            <w:r>
-              <w:t>.</w:t>
+          </w:tcPr>
+          <w:p>
+            <w:r>
+              <w:t>Esta coluna armazena o nome do meio do cliente se existir.</w:t>
             </w:r>
           </w:p>
         </w:tc>
@@ -5181,7 +5248,6 @@
         <w:tc>
           <w:tcPr>
             <w:tcW w:w="1129" w:type="dxa"/>
-            <w:tcMar/>
           </w:tcPr>
           <w:p>
             <w:proofErr w:type="spellStart"/>
@@ -5194,41 +5260,32 @@
         <w:tc>
           <w:tcPr>
             <w:tcW w:w="1701" w:type="dxa"/>
-            <w:tcMar/>
-          </w:tcPr>
-          <w:p>
-            <w:r>
-              <w:rPr/>
-              <w:t>VARCHAR(30)</w:t>
-            </w:r>
-          </w:p>
-          <w:p>
-            <w:pPr>
-              <w:pStyle w:val="Normal"/>
-            </w:pPr>
-          </w:p>
+          </w:tcPr>
+          <w:p>
+            <w:proofErr w:type="gramStart"/>
+            <w:r>
+              <w:t>VARCHAR(</w:t>
+            </w:r>
+            <w:proofErr w:type="gramEnd"/>
+            <w:r>
+              <w:t>30)</w:t>
+            </w:r>
+          </w:p>
+          <w:p/>
         </w:tc>
         <w:tc>
           <w:tcPr>
             <w:tcW w:w="2552" w:type="dxa"/>
-            <w:tcMar/>
           </w:tcPr>
           <w:p/>
         </w:tc>
         <w:tc>
           <w:tcPr>
             <w:tcW w:w="3112" w:type="dxa"/>
-            <w:tcMar/>
-          </w:tcPr>
-          <w:p>
-            <w:r>
-              <w:t xml:space="preserve">Esta coluna armazena o último nome do </w:t>
-            </w:r>
-            <w:r>
-              <w:t>cliente</w:t>
-            </w:r>
-            <w:r>
-              <w:t>.</w:t>
+          </w:tcPr>
+          <w:p>
+            <w:r>
+              <w:t>Esta coluna armazena o último nome do cliente.</w:t>
             </w:r>
           </w:p>
         </w:tc>
@@ -5237,7 +5294,6 @@
         <w:tc>
           <w:tcPr>
             <w:tcW w:w="1129" w:type="dxa"/>
-            <w:tcMar/>
           </w:tcPr>
           <w:p>
             <w:proofErr w:type="spellStart"/>
@@ -5250,11 +5306,9 @@
         <w:tc>
           <w:tcPr>
             <w:tcW w:w="1701" w:type="dxa"/>
-            <w:tcMar/>
-          </w:tcPr>
-          <w:p>
-            <w:r>
-              <w:rPr/>
+          </w:tcPr>
+          <w:p>
+            <w:r>
               <w:t>UNKNOWN</w:t>
             </w:r>
           </w:p>
@@ -5262,21 +5316,20 @@
         <w:tc>
           <w:tcPr>
             <w:tcW w:w="2552" w:type="dxa"/>
-            <w:tcMar/>
           </w:tcPr>
           <w:p/>
         </w:tc>
         <w:tc>
           <w:tcPr>
             <w:tcW w:w="3112" w:type="dxa"/>
-            <w:tcMar/>
-          </w:tcPr>
-          <w:p>
-            <w:r>
-              <w:t>Esta coluna armazena</w:t>
-            </w:r>
-            <w:r>
-              <w:t xml:space="preserve"> algum documento de identificação do cliente. Podendo ele ser o CPF ou o RG.</w:t>
+          </w:tcPr>
+          <w:p>
+            <w:r>
+              <w:t xml:space="preserve">Esta coluna armazena algum documento de </w:t>
+            </w:r>
+            <w:r>
+              <w:lastRenderedPageBreak/>
+              <w:t>identificação do cliente. Podendo ele ser o CPF ou o RG.</w:t>
             </w:r>
           </w:p>
         </w:tc>
@@ -5326,7 +5379,6 @@
         <w:tc>
           <w:tcPr>
             <w:tcW w:w="2380" w:type="dxa"/>
-            <w:tcMar/>
           </w:tcPr>
           <w:p>
             <w:pPr>
@@ -5345,7 +5397,6 @@
         <w:tc>
           <w:tcPr>
             <w:tcW w:w="1551" w:type="dxa"/>
-            <w:tcMar/>
           </w:tcPr>
           <w:p>
             <w:pPr>
@@ -5364,7 +5415,6 @@
         <w:tc>
           <w:tcPr>
             <w:tcW w:w="2169" w:type="dxa"/>
-            <w:tcMar/>
           </w:tcPr>
           <w:p>
             <w:pPr>
@@ -5385,7 +5435,6 @@
         <w:tc>
           <w:tcPr>
             <w:tcW w:w="2394" w:type="dxa"/>
-            <w:tcMar/>
           </w:tcPr>
           <w:p>
             <w:pPr>
@@ -5406,7 +5455,6 @@
         <w:tc>
           <w:tcPr>
             <w:tcW w:w="2380" w:type="dxa"/>
-            <w:tcMar/>
           </w:tcPr>
           <w:p>
             <w:proofErr w:type="spellStart"/>
@@ -5419,7 +5467,6 @@
         <w:tc>
           <w:tcPr>
             <w:tcW w:w="1551" w:type="dxa"/>
-            <w:tcMar/>
           </w:tcPr>
           <w:p>
             <w:proofErr w:type="gramStart"/>
@@ -5435,7 +5482,6 @@
         <w:tc>
           <w:tcPr>
             <w:tcW w:w="2169" w:type="dxa"/>
-            <w:tcMar/>
           </w:tcPr>
           <w:p>
             <w:r>
@@ -5446,7 +5492,6 @@
         <w:tc>
           <w:tcPr>
             <w:tcW w:w="2394" w:type="dxa"/>
-            <w:tcMar/>
           </w:tcPr>
           <w:p>
             <w:r>
@@ -5467,7 +5512,6 @@
         <w:tc>
           <w:tcPr>
             <w:tcW w:w="2380" w:type="dxa"/>
-            <w:tcMar/>
           </w:tcPr>
           <w:p>
             <w:proofErr w:type="spellStart"/>
@@ -5480,18 +5524,12 @@
         <w:tc>
           <w:tcPr>
             <w:tcW w:w="1551" w:type="dxa"/>
-            <w:tcMar/>
           </w:tcPr>
           <w:p>
             <w:pPr>
-              <w:pStyle w:val="Normal"/>
-              <w:bidi w:val="0"/>
-              <w:spacing w:before="0" w:beforeAutospacing="off" w:after="0" w:afterAutospacing="off" w:line="259" w:lineRule="auto"/>
-              <w:ind w:left="0" w:right="0"/>
-              <w:jc w:val="left"/>
+              <w:spacing w:line="259" w:lineRule="auto"/>
             </w:pPr>
             <w:r>
-              <w:rPr/>
               <w:t>DATE</w:t>
             </w:r>
           </w:p>
@@ -5499,14 +5537,12 @@
         <w:tc>
           <w:tcPr>
             <w:tcW w:w="2169" w:type="dxa"/>
-            <w:tcMar/>
           </w:tcPr>
           <w:p/>
         </w:tc>
         <w:tc>
           <w:tcPr>
             <w:tcW w:w="2394" w:type="dxa"/>
-            <w:tcMar/>
           </w:tcPr>
           <w:p>
             <w:r>
@@ -5522,7 +5558,6 @@
         <w:tc>
           <w:tcPr>
             <w:tcW w:w="2380" w:type="dxa"/>
-            <w:tcMar/>
           </w:tcPr>
           <w:p>
             <w:proofErr w:type="spellStart"/>
@@ -5535,11 +5570,9 @@
         <w:tc>
           <w:tcPr>
             <w:tcW w:w="1551" w:type="dxa"/>
-            <w:tcMar/>
-          </w:tcPr>
-          <w:p>
-            <w:r>
-              <w:rPr/>
+          </w:tcPr>
+          <w:p>
+            <w:r>
               <w:t>NUMBER</w:t>
             </w:r>
           </w:p>
@@ -5547,21 +5580,16 @@
         <w:tc>
           <w:tcPr>
             <w:tcW w:w="2169" w:type="dxa"/>
-            <w:tcMar/>
           </w:tcPr>
           <w:p/>
         </w:tc>
         <w:tc>
           <w:tcPr>
             <w:tcW w:w="2394" w:type="dxa"/>
-            <w:tcMar/>
-          </w:tcPr>
-          <w:p>
-            <w:r>
-              <w:t xml:space="preserve">Esta coluna armazena o valor </w:t>
-            </w:r>
-            <w:r>
-              <w:t>do imposto cobrado no total da compra tomando como base o valor do ICMS de cada produto.</w:t>
+          </w:tcPr>
+          <w:p>
+            <w:r>
+              <w:t>Esta coluna armazena o valor do imposto cobrado no total da compra tomando como base o valor do ICMS de cada produto.</w:t>
             </w:r>
           </w:p>
         </w:tc>
@@ -5570,7 +5598,6 @@
         <w:tc>
           <w:tcPr>
             <w:tcW w:w="2380" w:type="dxa"/>
-            <w:tcMar/>
           </w:tcPr>
           <w:p>
             <w:proofErr w:type="spellStart"/>
@@ -5583,11 +5610,9 @@
         <w:tc>
           <w:tcPr>
             <w:tcW w:w="1551" w:type="dxa"/>
-            <w:tcMar/>
-          </w:tcPr>
-          <w:p>
-            <w:r>
-              <w:rPr/>
+          </w:tcPr>
+          <w:p>
+            <w:r>
               <w:t>NUMBER</w:t>
             </w:r>
           </w:p>
@@ -5595,21 +5620,16 @@
         <w:tc>
           <w:tcPr>
             <w:tcW w:w="2169" w:type="dxa"/>
-            <w:tcMar/>
           </w:tcPr>
           <w:p/>
         </w:tc>
         <w:tc>
           <w:tcPr>
             <w:tcW w:w="2394" w:type="dxa"/>
-            <w:tcMar/>
-          </w:tcPr>
-          <w:p>
-            <w:r>
-              <w:t>Esta coluna armazena o valor</w:t>
-            </w:r>
-            <w:r>
-              <w:t xml:space="preserve"> total da venda.</w:t>
+          </w:tcPr>
+          <w:p>
+            <w:r>
+              <w:t>Esta coluna armazena o valor total da venda.</w:t>
             </w:r>
           </w:p>
         </w:tc>
@@ -5618,7 +5638,6 @@
         <w:tc>
           <w:tcPr>
             <w:tcW w:w="2380" w:type="dxa"/>
-            <w:tcMar/>
           </w:tcPr>
           <w:p>
             <w:r>
@@ -5629,7 +5648,6 @@
         <w:tc>
           <w:tcPr>
             <w:tcW w:w="1551" w:type="dxa"/>
-            <w:tcMar/>
           </w:tcPr>
           <w:p>
             <w:proofErr w:type="gramStart"/>
@@ -5645,7 +5663,6 @@
         <w:tc>
           <w:tcPr>
             <w:tcW w:w="2169" w:type="dxa"/>
-            <w:tcMar/>
           </w:tcPr>
           <w:p>
             <w:r>
@@ -5653,10 +5670,7 @@
             </w:r>
             <w:proofErr w:type="gramStart"/>
             <w:r>
-              <w:t>FNC</w:t>
-            </w:r>
-            <w:r>
-              <w:t>(</w:t>
+              <w:t>FNC(</w:t>
             </w:r>
             <w:proofErr w:type="spellStart"/>
             <w:proofErr w:type="gramEnd"/>
@@ -5672,14 +5686,10 @@
         <w:tc>
           <w:tcPr>
             <w:tcW w:w="2394" w:type="dxa"/>
-            <w:tcMar/>
-          </w:tcPr>
-          <w:p>
-            <w:r>
-              <w:t>Esta coluna armazena</w:t>
-            </w:r>
-            <w:r>
-              <w:t xml:space="preserve"> a chave estrangeira que </w:t>
+          </w:tcPr>
+          <w:p>
+            <w:r>
+              <w:t xml:space="preserve">Esta coluna armazena a chave estrangeira que </w:t>
             </w:r>
             <w:proofErr w:type="spellStart"/>
             <w:r>
@@ -5696,7 +5706,6 @@
         <w:tc>
           <w:tcPr>
             <w:tcW w:w="2380" w:type="dxa"/>
-            <w:tcMar/>
           </w:tcPr>
           <w:p>
             <w:proofErr w:type="spellStart"/>
@@ -5709,7 +5718,6 @@
         <w:tc>
           <w:tcPr>
             <w:tcW w:w="1551" w:type="dxa"/>
-            <w:tcMar/>
           </w:tcPr>
           <w:p>
             <w:proofErr w:type="gramStart"/>
@@ -5725,14 +5733,10 @@
         <w:tc>
           <w:tcPr>
             <w:tcW w:w="2169" w:type="dxa"/>
-            <w:tcMar/>
-          </w:tcPr>
-          <w:p>
-            <w:r>
-              <w:t>FK referenciando</w:t>
-            </w:r>
-            <w:r>
-              <w:t xml:space="preserve"> </w:t>
+          </w:tcPr>
+          <w:p>
+            <w:r>
+              <w:t xml:space="preserve">FK referenciando </w:t>
             </w:r>
             <w:proofErr w:type="gramStart"/>
             <w:r>
@@ -5752,7 +5756,6 @@
         <w:tc>
           <w:tcPr>
             <w:tcW w:w="2394" w:type="dxa"/>
-            <w:tcMar/>
           </w:tcPr>
           <w:p>
             <w:r>
@@ -5764,10 +5767,7 @@
             </w:r>
             <w:proofErr w:type="spellEnd"/>
             <w:r>
-              <w:t xml:space="preserve"> a tabela</w:t>
-            </w:r>
-            <w:r>
-              <w:t xml:space="preserve"> cliente.</w:t>
+              <w:t xml:space="preserve"> a tabela cliente.</w:t>
             </w:r>
           </w:p>
         </w:tc>
@@ -5787,7 +5787,7 @@
           <w:numId w:val="5"/>
         </w:numPr>
       </w:pPr>
-      <w:bookmarkStart w:name="_Toc63717613" w:id="4"/>
+      <w:bookmarkStart w:id="4" w:name="_Toc63717613"/>
       <w:proofErr w:type="spellStart"/>
       <w:r>
         <w:lastRenderedPageBreak/>
@@ -6146,7 +6146,7 @@
     <w:p>
       <w:pPr>
         <w:rPr>
-          <w:rFonts w:asciiTheme="majorHAnsi" w:hAnsiTheme="majorHAnsi" w:eastAsiaTheme="majorEastAsia" w:cstheme="majorBidi"/>
+          <w:rFonts w:asciiTheme="majorHAnsi" w:eastAsiaTheme="majorEastAsia" w:hAnsiTheme="majorHAnsi" w:cstheme="majorBidi"/>
           <w:color w:val="2E74B5" w:themeColor="accent1" w:themeShade="BF"/>
           <w:sz w:val="32"/>
           <w:szCs w:val="32"/>
@@ -6164,7 +6164,7 @@
           <w:numId w:val="5"/>
         </w:numPr>
       </w:pPr>
-      <w:bookmarkStart w:name="_Toc63717614" w:id="5"/>
+      <w:bookmarkStart w:id="5" w:name="_Toc63717614"/>
       <w:r>
         <w:lastRenderedPageBreak/>
         <w:t>Tabelas Temporais</w:t>
@@ -6179,7 +6179,7 @@
           <w:numId w:val="5"/>
         </w:numPr>
       </w:pPr>
-      <w:bookmarkStart w:name="_Toc63717615" w:id="6"/>
+      <w:bookmarkStart w:id="6" w:name="_Toc63717615"/>
       <w:r>
         <w:t xml:space="preserve">Modelo Relacional para Tabela de </w:t>
       </w:r>
@@ -6207,14 +6207,22 @@
           <w:lang w:val="en-US"/>
         </w:rPr>
       </w:pPr>
-      <w:bookmarkStart w:name="_Toc63717616" w:id="7"/>
+      <w:bookmarkStart w:id="7" w:name="_Toc63717616"/>
       <w:r>
         <w:rPr>
           <w:lang w:val="en-US"/>
         </w:rPr>
-        <w:t>Triggers, Stored Procedures e Functions de Historimanto</w:t>
+        <w:t xml:space="preserve">Triggers, Stored Procedures e Functions de </w:t>
+      </w:r>
+      <w:proofErr w:type="spellStart"/>
+      <w:r>
+        <w:rPr>
+          <w:lang w:val="en-US"/>
+        </w:rPr>
+        <w:t>Historimanto</w:t>
       </w:r>
       <w:bookmarkEnd w:id="7"/>
+      <w:proofErr w:type="spellEnd"/>
     </w:p>
     <w:p>
       <w:r>
@@ -6225,7 +6233,7 @@
     <w:p>
       <w:pPr>
         <w:rPr>
-          <w:rFonts w:asciiTheme="majorHAnsi" w:hAnsiTheme="majorHAnsi" w:eastAsiaTheme="majorEastAsia" w:cstheme="majorBidi"/>
+          <w:rFonts w:asciiTheme="majorHAnsi" w:eastAsiaTheme="majorEastAsia" w:hAnsiTheme="majorHAnsi" w:cstheme="majorBidi"/>
           <w:color w:val="2E74B5" w:themeColor="accent1" w:themeShade="BF"/>
           <w:sz w:val="32"/>
           <w:szCs w:val="32"/>
@@ -6243,7 +6251,7 @@
           <w:numId w:val="5"/>
         </w:numPr>
       </w:pPr>
-      <w:bookmarkStart w:name="_Toc63717617" w:id="8"/>
+      <w:bookmarkStart w:id="8" w:name="_Toc63717617"/>
       <w:r>
         <w:lastRenderedPageBreak/>
         <w:t>Tabelas de Auditoria</w:t>
@@ -6258,7 +6266,7 @@
           <w:numId w:val="5"/>
         </w:numPr>
       </w:pPr>
-      <w:bookmarkStart w:name="_Toc63717618" w:id="9"/>
+      <w:bookmarkStart w:id="9" w:name="_Toc63717618"/>
       <w:r>
         <w:t>Modelo Relacional para Tabela de Auditoria</w:t>
       </w:r>
@@ -6281,7 +6289,7 @@
           <w:lang w:val="en-US"/>
         </w:rPr>
       </w:pPr>
-      <w:bookmarkStart w:name="_Toc63717619" w:id="10"/>
+      <w:bookmarkStart w:id="10" w:name="_Toc63717619"/>
       <w:r>
         <w:rPr>
           <w:lang w:val="en-US"/>
@@ -6299,7 +6307,7 @@
     <w:p>
       <w:pPr>
         <w:rPr>
-          <w:rFonts w:asciiTheme="majorHAnsi" w:hAnsiTheme="majorHAnsi" w:eastAsiaTheme="majorEastAsia" w:cstheme="majorBidi"/>
+          <w:rFonts w:asciiTheme="majorHAnsi" w:eastAsiaTheme="majorEastAsia" w:hAnsiTheme="majorHAnsi" w:cstheme="majorBidi"/>
           <w:color w:val="2E74B5" w:themeColor="accent1" w:themeShade="BF"/>
           <w:sz w:val="32"/>
           <w:szCs w:val="32"/>
@@ -6317,7 +6325,7 @@
           <w:numId w:val="5"/>
         </w:numPr>
       </w:pPr>
-      <w:bookmarkStart w:name="_Toc63717620" w:id="11"/>
+      <w:bookmarkStart w:id="11" w:name="_Toc63717620"/>
       <w:r>
         <w:lastRenderedPageBreak/>
         <w:t xml:space="preserve">Tabela </w:t>
@@ -6337,7 +6345,7 @@
           <w:numId w:val="5"/>
         </w:numPr>
       </w:pPr>
-      <w:bookmarkStart w:name="_Toc63717621" w:id="12"/>
+      <w:bookmarkStart w:id="12" w:name="_Toc63717621"/>
       <w:r>
         <w:t xml:space="preserve">Tabela </w:t>
       </w:r>
@@ -6861,7 +6869,7 @@
           <w:numId w:val="5"/>
         </w:numPr>
       </w:pPr>
-      <w:bookmarkStart w:name="_Toc63717622" w:id="13"/>
+      <w:bookmarkStart w:id="13" w:name="_Toc63717622"/>
       <w:r>
         <w:t xml:space="preserve">Rotina para Armazenamento de Dados na </w:t>
       </w:r>
@@ -6888,7 +6896,7 @@
     <w:p>
       <w:pPr>
         <w:rPr>
-          <w:rFonts w:asciiTheme="majorHAnsi" w:hAnsiTheme="majorHAnsi" w:eastAsiaTheme="majorEastAsia" w:cstheme="majorBidi"/>
+          <w:rFonts w:asciiTheme="majorHAnsi" w:eastAsiaTheme="majorEastAsia" w:hAnsiTheme="majorHAnsi" w:cstheme="majorBidi"/>
           <w:color w:val="2E74B5" w:themeColor="accent1" w:themeShade="BF"/>
           <w:sz w:val="32"/>
           <w:szCs w:val="32"/>
@@ -6906,7 +6914,7 @@
           <w:numId w:val="5"/>
         </w:numPr>
       </w:pPr>
-      <w:bookmarkStart w:name="_Toc63717623" w:id="14"/>
+      <w:bookmarkStart w:id="14" w:name="_Toc63717623"/>
       <w:r>
         <w:lastRenderedPageBreak/>
         <w:t>Queries de Informações Estratégicas</w:t>
@@ -6922,7 +6930,7 @@
           <w:numId w:val="5"/>
         </w:numPr>
       </w:pPr>
-      <w:bookmarkStart w:name="_Toc63717624" w:id="15"/>
+      <w:bookmarkStart w:id="15" w:name="_Toc63717624"/>
       <w:r>
         <w:t>Descrição da consulta</w:t>
       </w:r>
@@ -6955,7 +6963,7 @@
           <w:numId w:val="5"/>
         </w:numPr>
       </w:pPr>
-      <w:bookmarkStart w:name="_Toc63717625" w:id="16"/>
+      <w:bookmarkStart w:id="16" w:name="_Toc63717625"/>
       <w:r>
         <w:t>Descrição da consulta</w:t>
       </w:r>
@@ -6988,7 +6996,7 @@
           <w:numId w:val="5"/>
         </w:numPr>
       </w:pPr>
-      <w:bookmarkStart w:name="_Toc63717626" w:id="17"/>
+      <w:bookmarkStart w:id="17" w:name="_Toc63717626"/>
       <w:r>
         <w:t>Descrição da consulta</w:t>
       </w:r>
@@ -7021,7 +7029,7 @@
           <w:numId w:val="5"/>
         </w:numPr>
       </w:pPr>
-      <w:bookmarkStart w:name="_Toc63717627" w:id="18"/>
+      <w:bookmarkStart w:id="18" w:name="_Toc63717627"/>
       <w:r>
         <w:t>Descrição da consulta</w:t>
       </w:r>
@@ -7054,7 +7062,7 @@
           <w:numId w:val="5"/>
         </w:numPr>
       </w:pPr>
-      <w:bookmarkStart w:name="_Toc63717628" w:id="19"/>
+      <w:bookmarkStart w:id="19" w:name="_Toc63717628"/>
       <w:r>
         <w:t>Descrição da consulta</w:t>
       </w:r>
@@ -7087,7 +7095,7 @@
           <w:numId w:val="5"/>
         </w:numPr>
       </w:pPr>
-      <w:bookmarkStart w:name="_Toc63717629" w:id="20"/>
+      <w:bookmarkStart w:id="20" w:name="_Toc63717629"/>
       <w:r>
         <w:t>Descrição da consulta</w:t>
       </w:r>
@@ -7121,7 +7129,7 @@
           <w:numId w:val="5"/>
         </w:numPr>
       </w:pPr>
-      <w:bookmarkStart w:name="_Toc63717630" w:id="21"/>
+      <w:bookmarkStart w:id="21" w:name="_Toc63717630"/>
       <w:r>
         <w:t>Descrição da consulta</w:t>
       </w:r>
@@ -7154,7 +7162,7 @@
           <w:numId w:val="5"/>
         </w:numPr>
       </w:pPr>
-      <w:bookmarkStart w:name="_Toc63717631" w:id="22"/>
+      <w:bookmarkStart w:id="22" w:name="_Toc63717631"/>
       <w:r>
         <w:t>Descrição da consulta</w:t>
       </w:r>
@@ -7182,7 +7190,7 @@
     <w:p>
       <w:pPr>
         <w:rPr>
-          <w:rFonts w:asciiTheme="majorHAnsi" w:hAnsiTheme="majorHAnsi" w:eastAsiaTheme="majorEastAsia" w:cstheme="majorBidi"/>
+          <w:rFonts w:asciiTheme="majorHAnsi" w:eastAsiaTheme="majorEastAsia" w:hAnsiTheme="majorHAnsi" w:cstheme="majorBidi"/>
           <w:color w:val="2E74B5" w:themeColor="accent1" w:themeShade="BF"/>
           <w:sz w:val="32"/>
           <w:szCs w:val="32"/>
@@ -7200,7 +7208,7 @@
           <w:numId w:val="5"/>
         </w:numPr>
       </w:pPr>
-      <w:bookmarkStart w:name="_Toc63717632" w:id="23"/>
+      <w:bookmarkStart w:id="23" w:name="_Toc63717632"/>
       <w:r>
         <w:lastRenderedPageBreak/>
         <w:t>Queries para Gráficos de Análise</w:t>
@@ -7216,7 +7224,7 @@
           <w:numId w:val="5"/>
         </w:numPr>
       </w:pPr>
-      <w:bookmarkStart w:name="_Toc63717633" w:id="24"/>
+      <w:bookmarkStart w:id="24" w:name="_Toc63717633"/>
       <w:r>
         <w:t>Descrição da consulta</w:t>
       </w:r>
@@ -7254,7 +7262,7 @@
           <w:numId w:val="5"/>
         </w:numPr>
       </w:pPr>
-      <w:bookmarkStart w:name="_Toc63717634" w:id="25"/>
+      <w:bookmarkStart w:id="25" w:name="_Toc63717634"/>
       <w:r>
         <w:t>Descrição da consulta</w:t>
       </w:r>
@@ -7292,7 +7300,7 @@
           <w:numId w:val="5"/>
         </w:numPr>
       </w:pPr>
-      <w:bookmarkStart w:name="_Toc63717635" w:id="26"/>
+      <w:bookmarkStart w:id="26" w:name="_Toc63717635"/>
       <w:r>
         <w:t>Descrição da consulta</w:t>
       </w:r>
@@ -7330,7 +7338,7 @@
           <w:numId w:val="5"/>
         </w:numPr>
       </w:pPr>
-      <w:bookmarkStart w:name="_Toc63717636" w:id="27"/>
+      <w:bookmarkStart w:id="27" w:name="_Toc63717636"/>
       <w:r>
         <w:t>Descrição da consulta</w:t>
       </w:r>
@@ -7368,7 +7376,7 @@
           <w:numId w:val="5"/>
         </w:numPr>
       </w:pPr>
-      <w:bookmarkStart w:name="_Toc63717637" w:id="28"/>
+      <w:bookmarkStart w:id="28" w:name="_Toc63717637"/>
       <w:r>
         <w:t>Descrição da consulta</w:t>
       </w:r>
@@ -7406,7 +7414,7 @@
           <w:numId w:val="5"/>
         </w:numPr>
       </w:pPr>
-      <w:bookmarkStart w:name="_Toc63717638" w:id="29"/>
+      <w:bookmarkStart w:id="29" w:name="_Toc63717638"/>
       <w:r>
         <w:t>Descrição da consulta</w:t>
       </w:r>
@@ -7444,7 +7452,7 @@
           <w:numId w:val="5"/>
         </w:numPr>
       </w:pPr>
-      <w:bookmarkStart w:name="_Toc63717639" w:id="30"/>
+      <w:bookmarkStart w:id="30" w:name="_Toc63717639"/>
       <w:r>
         <w:t>Descrição da consulta</w:t>
       </w:r>
@@ -7482,7 +7490,7 @@
           <w:numId w:val="5"/>
         </w:numPr>
       </w:pPr>
-      <w:bookmarkStart w:name="_Toc63717640" w:id="31"/>
+      <w:bookmarkStart w:id="31" w:name="_Toc63717640"/>
       <w:r>
         <w:t>Descrição da consulta</w:t>
       </w:r>
@@ -7512,7 +7520,7 @@
       </w:r>
     </w:p>
     <w:sectPr>
-      <w:pgSz w:w="11906" w:h="16838" w:orient="portrait"/>
+      <w:pgSz w:w="11906" w:h="16838"/>
       <w:pgMar w:top="1417" w:right="1701" w:bottom="1417" w:left="1701" w:header="708" w:footer="708" w:gutter="0"/>
       <w:cols w:space="708"/>
       <w:docGrid w:linePitch="360"/>
@@ -7976,7 +7984,7 @@
   <w:docDefaults>
     <w:rPrDefault>
       <w:rPr>
-        <w:rFonts w:asciiTheme="minorHAnsi" w:hAnsiTheme="minorHAnsi" w:eastAsiaTheme="minorHAnsi" w:cstheme="minorBidi"/>
+        <w:rFonts w:asciiTheme="minorHAnsi" w:eastAsiaTheme="minorHAnsi" w:hAnsiTheme="minorHAnsi" w:cstheme="minorBidi"/>
         <w:sz w:val="22"/>
         <w:szCs w:val="22"/>
         <w:lang w:val="pt-BR" w:eastAsia="en-US" w:bidi="ar-SA"/>
@@ -7991,14 +7999,14 @@
   <w:latentStyles w:defLockedState="0" w:defUIPriority="99" w:defSemiHidden="0" w:defUnhideWhenUsed="0" w:defQFormat="0" w:count="376">
     <w:lsdException w:name="Normal" w:uiPriority="0" w:qFormat="1"/>
     <w:lsdException w:name="heading 1" w:uiPriority="9" w:qFormat="1"/>
-    <w:lsdException w:name="heading 2" w:uiPriority="9" w:semiHidden="1" w:unhideWhenUsed="1" w:qFormat="1"/>
-    <w:lsdException w:name="heading 3" w:uiPriority="9" w:semiHidden="1" w:unhideWhenUsed="1" w:qFormat="1"/>
-    <w:lsdException w:name="heading 4" w:uiPriority="9" w:semiHidden="1" w:unhideWhenUsed="1" w:qFormat="1"/>
-    <w:lsdException w:name="heading 5" w:uiPriority="9" w:semiHidden="1" w:unhideWhenUsed="1" w:qFormat="1"/>
-    <w:lsdException w:name="heading 6" w:uiPriority="9" w:semiHidden="1" w:unhideWhenUsed="1" w:qFormat="1"/>
-    <w:lsdException w:name="heading 7" w:uiPriority="9" w:semiHidden="1" w:unhideWhenUsed="1" w:qFormat="1"/>
-    <w:lsdException w:name="heading 8" w:uiPriority="9" w:semiHidden="1" w:unhideWhenUsed="1" w:qFormat="1"/>
-    <w:lsdException w:name="heading 9" w:uiPriority="9" w:semiHidden="1" w:unhideWhenUsed="1" w:qFormat="1"/>
+    <w:lsdException w:name="heading 2" w:semiHidden="1" w:uiPriority="9" w:unhideWhenUsed="1" w:qFormat="1"/>
+    <w:lsdException w:name="heading 3" w:semiHidden="1" w:uiPriority="9" w:unhideWhenUsed="1" w:qFormat="1"/>
+    <w:lsdException w:name="heading 4" w:semiHidden="1" w:uiPriority="9" w:unhideWhenUsed="1" w:qFormat="1"/>
+    <w:lsdException w:name="heading 5" w:semiHidden="1" w:uiPriority="9" w:unhideWhenUsed="1" w:qFormat="1"/>
+    <w:lsdException w:name="heading 6" w:semiHidden="1" w:uiPriority="9" w:unhideWhenUsed="1" w:qFormat="1"/>
+    <w:lsdException w:name="heading 7" w:semiHidden="1" w:uiPriority="9" w:unhideWhenUsed="1" w:qFormat="1"/>
+    <w:lsdException w:name="heading 8" w:semiHidden="1" w:uiPriority="9" w:unhideWhenUsed="1" w:qFormat="1"/>
+    <w:lsdException w:name="heading 9" w:semiHidden="1" w:uiPriority="9" w:unhideWhenUsed="1" w:qFormat="1"/>
     <w:lsdException w:name="index 1" w:semiHidden="1" w:unhideWhenUsed="1"/>
     <w:lsdException w:name="index 2" w:semiHidden="1" w:unhideWhenUsed="1"/>
     <w:lsdException w:name="index 3" w:semiHidden="1" w:unhideWhenUsed="1"/>
@@ -8008,22 +8016,22 @@
     <w:lsdException w:name="index 7" w:semiHidden="1" w:unhideWhenUsed="1"/>
     <w:lsdException w:name="index 8" w:semiHidden="1" w:unhideWhenUsed="1"/>
     <w:lsdException w:name="index 9" w:semiHidden="1" w:unhideWhenUsed="1"/>
-    <w:lsdException w:name="toc 1" w:uiPriority="39" w:semiHidden="1" w:unhideWhenUsed="1"/>
-    <w:lsdException w:name="toc 2" w:uiPriority="39" w:semiHidden="1" w:unhideWhenUsed="1"/>
-    <w:lsdException w:name="toc 3" w:uiPriority="39" w:semiHidden="1" w:unhideWhenUsed="1"/>
-    <w:lsdException w:name="toc 4" w:uiPriority="39" w:semiHidden="1" w:unhideWhenUsed="1"/>
-    <w:lsdException w:name="toc 5" w:uiPriority="39" w:semiHidden="1" w:unhideWhenUsed="1"/>
-    <w:lsdException w:name="toc 6" w:uiPriority="39" w:semiHidden="1" w:unhideWhenUsed="1"/>
-    <w:lsdException w:name="toc 7" w:uiPriority="39" w:semiHidden="1" w:unhideWhenUsed="1"/>
-    <w:lsdException w:name="toc 8" w:uiPriority="39" w:semiHidden="1" w:unhideWhenUsed="1"/>
-    <w:lsdException w:name="toc 9" w:uiPriority="39" w:semiHidden="1" w:unhideWhenUsed="1"/>
+    <w:lsdException w:name="toc 1" w:semiHidden="1" w:uiPriority="39" w:unhideWhenUsed="1"/>
+    <w:lsdException w:name="toc 2" w:semiHidden="1" w:uiPriority="39" w:unhideWhenUsed="1"/>
+    <w:lsdException w:name="toc 3" w:semiHidden="1" w:uiPriority="39" w:unhideWhenUsed="1"/>
+    <w:lsdException w:name="toc 4" w:semiHidden="1" w:uiPriority="39" w:unhideWhenUsed="1"/>
+    <w:lsdException w:name="toc 5" w:semiHidden="1" w:uiPriority="39" w:unhideWhenUsed="1"/>
+    <w:lsdException w:name="toc 6" w:semiHidden="1" w:uiPriority="39" w:unhideWhenUsed="1"/>
+    <w:lsdException w:name="toc 7" w:semiHidden="1" w:uiPriority="39" w:unhideWhenUsed="1"/>
+    <w:lsdException w:name="toc 8" w:semiHidden="1" w:uiPriority="39" w:unhideWhenUsed="1"/>
+    <w:lsdException w:name="toc 9" w:semiHidden="1" w:uiPriority="39" w:unhideWhenUsed="1"/>
     <w:lsdException w:name="Normal Indent" w:semiHidden="1" w:unhideWhenUsed="1"/>
     <w:lsdException w:name="footnote text" w:semiHidden="1" w:unhideWhenUsed="1"/>
     <w:lsdException w:name="annotation text" w:semiHidden="1" w:unhideWhenUsed="1"/>
     <w:lsdException w:name="header" w:semiHidden="1" w:unhideWhenUsed="1"/>
     <w:lsdException w:name="footer" w:semiHidden="1" w:unhideWhenUsed="1"/>
     <w:lsdException w:name="index heading" w:semiHidden="1" w:unhideWhenUsed="1"/>
-    <w:lsdException w:name="caption" w:uiPriority="35" w:semiHidden="1" w:unhideWhenUsed="1" w:qFormat="1"/>
+    <w:lsdException w:name="caption" w:semiHidden="1" w:uiPriority="35" w:unhideWhenUsed="1" w:qFormat="1"/>
     <w:lsdException w:name="table of figures" w:semiHidden="1" w:unhideWhenUsed="1"/>
     <w:lsdException w:name="envelope address" w:semiHidden="1" w:unhideWhenUsed="1"/>
     <w:lsdException w:name="envelope return" w:semiHidden="1" w:unhideWhenUsed="1"/>
@@ -8054,7 +8062,7 @@
     <w:lsdException w:name="Title" w:uiPriority="10" w:qFormat="1"/>
     <w:lsdException w:name="Closing" w:semiHidden="1" w:unhideWhenUsed="1"/>
     <w:lsdException w:name="Signature" w:semiHidden="1" w:unhideWhenUsed="1"/>
-    <w:lsdException w:name="Default Paragraph Font" w:uiPriority="1" w:semiHidden="1" w:unhideWhenUsed="1"/>
+    <w:lsdException w:name="Default Paragraph Font" w:semiHidden="1" w:uiPriority="1" w:unhideWhenUsed="1"/>
     <w:lsdException w:name="Body Text" w:semiHidden="1" w:unhideWhenUsed="1"/>
     <w:lsdException w:name="Body Text Indent" w:semiHidden="1" w:unhideWhenUsed="1"/>
     <w:lsdException w:name="List Continue" w:semiHidden="1" w:unhideWhenUsed="1"/>
@@ -8254,8 +8262,8 @@
     <w:lsdException w:name="Subtle Reference" w:uiPriority="31" w:qFormat="1"/>
     <w:lsdException w:name="Intense Reference" w:uiPriority="32" w:qFormat="1"/>
     <w:lsdException w:name="Book Title" w:uiPriority="33" w:qFormat="1"/>
-    <w:lsdException w:name="Bibliography" w:uiPriority="37" w:semiHidden="1" w:unhideWhenUsed="1"/>
-    <w:lsdException w:name="TOC Heading" w:uiPriority="39" w:semiHidden="1" w:unhideWhenUsed="1" w:qFormat="1"/>
+    <w:lsdException w:name="Bibliography" w:semiHidden="1" w:uiPriority="37" w:unhideWhenUsed="1"/>
+    <w:lsdException w:name="TOC Heading" w:semiHidden="1" w:uiPriority="39" w:unhideWhenUsed="1" w:qFormat="1"/>
     <w:lsdException w:name="Plain Table 1" w:uiPriority="41"/>
     <w:lsdException w:name="Plain Table 2" w:uiPriority="42"/>
     <w:lsdException w:name="Plain Table 3" w:uiPriority="43"/>
@@ -8366,7 +8374,7 @@
     <w:lsdException w:name="Unresolved Mention" w:semiHidden="1" w:unhideWhenUsed="1"/>
     <w:lsdException w:name="Smart Link" w:semiHidden="1" w:unhideWhenUsed="1"/>
   </w:latentStyles>
-  <w:style w:type="paragraph" w:styleId="Normal" w:default="1">
+  <w:style w:type="paragraph" w:default="1" w:styleId="Normal">
     <w:name w:val="Normal"/>
     <w:qFormat/>
     <w:rsid w:val="00D95016"/>
@@ -8386,19 +8394,19 @@
       <w:outlineLvl w:val="0"/>
     </w:pPr>
     <w:rPr>
-      <w:rFonts w:asciiTheme="majorHAnsi" w:hAnsiTheme="majorHAnsi" w:eastAsiaTheme="majorEastAsia" w:cstheme="majorBidi"/>
+      <w:rFonts w:asciiTheme="majorHAnsi" w:eastAsiaTheme="majorEastAsia" w:hAnsiTheme="majorHAnsi" w:cstheme="majorBidi"/>
       <w:color w:val="2E74B5" w:themeColor="accent1" w:themeShade="BF"/>
       <w:sz w:val="32"/>
       <w:szCs w:val="32"/>
     </w:rPr>
   </w:style>
-  <w:style w:type="character" w:styleId="Fontepargpadro" w:default="1">
+  <w:style w:type="character" w:default="1" w:styleId="Fontepargpadro">
     <w:name w:val="Default Paragraph Font"/>
     <w:uiPriority w:val="1"/>
     <w:semiHidden/>
     <w:unhideWhenUsed/>
   </w:style>
-  <w:style w:type="table" w:styleId="Tabelanormal" w:default="1">
+  <w:style w:type="table" w:default="1" w:styleId="Tabelanormal">
     <w:name w:val="Normal Table"/>
     <w:uiPriority w:val="99"/>
     <w:semiHidden/>
@@ -8413,7 +8421,7 @@
       </w:tblCellMar>
     </w:tblPr>
   </w:style>
-  <w:style w:type="numbering" w:styleId="Semlista" w:default="1">
+  <w:style w:type="numbering" w:default="1" w:styleId="Semlista">
     <w:name w:val="No List"/>
     <w:uiPriority w:val="99"/>
     <w:semiHidden/>
@@ -8432,21 +8440,21 @@
       <w:contextualSpacing/>
     </w:pPr>
     <w:rPr>
-      <w:rFonts w:asciiTheme="majorHAnsi" w:hAnsiTheme="majorHAnsi" w:eastAsiaTheme="majorEastAsia" w:cstheme="majorBidi"/>
+      <w:rFonts w:asciiTheme="majorHAnsi" w:eastAsiaTheme="majorEastAsia" w:hAnsiTheme="majorHAnsi" w:cstheme="majorBidi"/>
       <w:spacing w:val="-10"/>
       <w:kern w:val="28"/>
       <w:sz w:val="56"/>
       <w:szCs w:val="56"/>
     </w:rPr>
   </w:style>
-  <w:style w:type="character" w:styleId="TtuloChar" w:customStyle="1">
+  <w:style w:type="character" w:customStyle="1" w:styleId="TtuloChar">
     <w:name w:val="Título Char"/>
     <w:basedOn w:val="Fontepargpadro"/>
     <w:link w:val="Ttulo"/>
     <w:uiPriority w:val="10"/>
     <w:rsid w:val="00EE245E"/>
     <w:rPr>
-      <w:rFonts w:asciiTheme="majorHAnsi" w:hAnsiTheme="majorHAnsi" w:eastAsiaTheme="majorEastAsia" w:cstheme="majorBidi"/>
+      <w:rFonts w:asciiTheme="majorHAnsi" w:eastAsiaTheme="majorEastAsia" w:hAnsiTheme="majorHAnsi" w:cstheme="majorBidi"/>
       <w:spacing w:val="-10"/>
       <w:kern w:val="28"/>
       <w:sz w:val="56"/>
@@ -8483,7 +8491,7 @@
       <w:spacing w:val="15"/>
     </w:rPr>
   </w:style>
-  <w:style w:type="character" w:styleId="SubttuloChar" w:customStyle="1">
+  <w:style w:type="character" w:customStyle="1" w:styleId="SubttuloChar">
     <w:name w:val="Subtítulo Char"/>
     <w:basedOn w:val="Fontepargpadro"/>
     <w:link w:val="Subttulo"/>
@@ -8505,23 +8513,23 @@
     </w:pPr>
     <w:tblPr>
       <w:tblBorders>
-        <w:top w:val="single" w:color="auto" w:sz="4" w:space="0"/>
-        <w:left w:val="single" w:color="auto" w:sz="4" w:space="0"/>
-        <w:bottom w:val="single" w:color="auto" w:sz="4" w:space="0"/>
-        <w:right w:val="single" w:color="auto" w:sz="4" w:space="0"/>
-        <w:insideH w:val="single" w:color="auto" w:sz="4" w:space="0"/>
-        <w:insideV w:val="single" w:color="auto" w:sz="4" w:space="0"/>
+        <w:top w:val="single" w:sz="4" w:space="0" w:color="auto"/>
+        <w:left w:val="single" w:sz="4" w:space="0" w:color="auto"/>
+        <w:bottom w:val="single" w:sz="4" w:space="0" w:color="auto"/>
+        <w:right w:val="single" w:sz="4" w:space="0" w:color="auto"/>
+        <w:insideH w:val="single" w:sz="4" w:space="0" w:color="auto"/>
+        <w:insideV w:val="single" w:sz="4" w:space="0" w:color="auto"/>
       </w:tblBorders>
     </w:tblPr>
   </w:style>
-  <w:style w:type="character" w:styleId="Ttulo1Char" w:customStyle="1">
+  <w:style w:type="character" w:customStyle="1" w:styleId="Ttulo1Char">
     <w:name w:val="Título 1 Char"/>
     <w:basedOn w:val="Fontepargpadro"/>
     <w:link w:val="Ttulo1"/>
     <w:uiPriority w:val="9"/>
     <w:rsid w:val="00CE0C13"/>
     <w:rPr>
-      <w:rFonts w:asciiTheme="majorHAnsi" w:hAnsiTheme="majorHAnsi" w:eastAsiaTheme="majorEastAsia" w:cstheme="majorBidi"/>
+      <w:rFonts w:asciiTheme="majorHAnsi" w:eastAsiaTheme="majorEastAsia" w:hAnsiTheme="majorHAnsi" w:cstheme="majorBidi"/>
       <w:color w:val="2E74B5" w:themeColor="accent1" w:themeShade="BF"/>
       <w:sz w:val="32"/>
       <w:szCs w:val="32"/>
@@ -8566,39 +8574,6 @@
     </w:rPr>
   </w:style>
 </w:styles>
-</file>
-
-<file path=word/glossary/document.xml><?xml version="1.0" encoding="utf-8"?>
-<w:glossaryDocument xmlns:w14="http://schemas.microsoft.com/office/word/2010/wordml" xmlns:w="http://schemas.openxmlformats.org/wordprocessingml/2006/main">
-  <w:docParts>
-    <w:docPart>
-      <w:docPartPr>
-        <w:name w:val="DefaultPlaceholder_1081868574"/>
-        <w:category>
-          <w:name w:val="General"/>
-          <w:gallery w:val="placeholder"/>
-        </w:category>
-        <w:types>
-          <w:type w:val="bbPlcHdr"/>
-        </w:types>
-        <w:behaviors>
-          <w:behavior w:val="content"/>
-        </w:behaviors>
-        <w:guid w:val="{1c9e8900-c41e-4a82-9d60-cd21e5f3c8bc}"/>
-      </w:docPartPr>
-      <w:docPartBody>
-        <w:p>
-          <w:r>
-            <w:rPr>
-              <w:rStyle w:val="PlaceholderText"/>
-            </w:rPr>
-            <w:t/>
-          </w:r>
-        </w:p>
-      </w:docPartBody>
-    </w:docPart>
-  </w:docParts>
-</w:glossaryDocument>
 </file>
 
 <file path=word/theme/theme1.xml><?xml version="1.0" encoding="utf-8"?>
@@ -8863,16 +8838,25 @@
 </file>
 
 <file path=customXml/item1.xml><?xml version="1.0" encoding="utf-8"?>
+<b:Sources xmlns:b="http://schemas.openxmlformats.org/officeDocument/2006/bibliography" xmlns="http://schemas.openxmlformats.org/officeDocument/2006/bibliography" SelectedStyle="\APASixthEditionOfficeOnline.xsl" StyleName="APA" Version="6"/>
+</file>
+
+<file path=customXml/item2.xml><?xml version="1.0" encoding="utf-8"?>
 <p:properties xmlns:p="http://schemas.microsoft.com/office/2006/metadata/properties" xmlns:xsi="http://www.w3.org/2001/XMLSchema-instance" xmlns:pc="http://schemas.microsoft.com/office/infopath/2007/PartnerControls">
   <documentManagement/>
 </p:properties>
 </file>
 
-<file path=customXml/item2.xml><?xml version="1.0" encoding="utf-8"?>
-<b:Sources xmlns:b="http://schemas.openxmlformats.org/officeDocument/2006/bibliography" xmlns="http://schemas.openxmlformats.org/officeDocument/2006/bibliography" SelectedStyle="\APASixthEditionOfficeOnline.xsl" StyleName="APA" Version="6"/>
+<file path=customXml/item3.xml><?xml version="1.0" encoding="utf-8"?>
+<?mso-contentType ?>
+<FormTemplates xmlns="http://schemas.microsoft.com/sharepoint/v3/contenttype/forms">
+  <Display>DocumentLibraryForm</Display>
+  <Edit>DocumentLibraryForm</Edit>
+  <New>DocumentLibraryForm</New>
+</FormTemplates>
 </file>
 
-<file path=customXml/item3.xml><?xml version="1.0" encoding="utf-8"?>
+<file path=customXml/item4.xml><?xml version="1.0" encoding="utf-8"?>
 <ct:contentTypeSchema xmlns:ct="http://schemas.microsoft.com/office/2006/metadata/contentType" xmlns:ma="http://schemas.microsoft.com/office/2006/metadata/properties/metaAttributes" ct:_="" ma:_="" ma:contentTypeName="Documento" ma:contentTypeID="0x010100F3422F50DEE74A4BA16EAA8F762DF9D6" ma:contentTypeVersion="0" ma:contentTypeDescription="Crie um novo documento." ma:contentTypeScope="" ma:versionID="c52178fdadb614d820be07a4525206ae">
   <xsd:schema xmlns:xsd="http://www.w3.org/2001/XMLSchema" xmlns:xs="http://www.w3.org/2001/XMLSchema" xmlns:p="http://schemas.microsoft.com/office/2006/metadata/properties" targetNamespace="http://schemas.microsoft.com/office/2006/metadata/properties" ma:root="true" ma:fieldsID="8d2d35cd79d80d3b38601b74d693a05d">
     <xsd:element name="properties">
@@ -8986,16 +8970,15 @@
 </ct:contentTypeSchema>
 </file>
 
-<file path=customXml/item4.xml><?xml version="1.0" encoding="utf-8"?>
-<?mso-contentType ?>
-<FormTemplates xmlns="http://schemas.microsoft.com/sharepoint/v3/contenttype/forms">
-  <Display>DocumentLibraryForm</Display>
-  <Edit>DocumentLibraryForm</Edit>
-  <New>DocumentLibraryForm</New>
-</FormTemplates>
+<file path=customXml/itemProps1.xml><?xml version="1.0" encoding="utf-8"?>
+<ds:datastoreItem xmlns:ds="http://schemas.openxmlformats.org/officeDocument/2006/customXml" ds:itemID="{9A1EFFFF-B5C1-4169-8572-0F7024D52498}">
+  <ds:schemaRefs>
+    <ds:schemaRef ds:uri="http://schemas.openxmlformats.org/officeDocument/2006/bibliography"/>
+  </ds:schemaRefs>
+</ds:datastoreItem>
 </file>
 
-<file path=customXml/itemProps1.xml><?xml version="1.0" encoding="utf-8"?>
+<file path=customXml/itemProps2.xml><?xml version="1.0" encoding="utf-8"?>
 <ds:datastoreItem xmlns:ds="http://schemas.openxmlformats.org/officeDocument/2006/customXml" ds:itemID="{AA167150-5071-4E82-9647-051B19BF696D}">
   <ds:schemaRefs>
     <ds:schemaRef ds:uri="http://schemas.microsoft.com/office/2006/metadata/properties"/>
@@ -9004,15 +8987,15 @@
 </ds:datastoreItem>
 </file>
 
-<file path=customXml/itemProps2.xml><?xml version="1.0" encoding="utf-8"?>
-<ds:datastoreItem xmlns:ds="http://schemas.openxmlformats.org/officeDocument/2006/customXml" ds:itemID="{9A1EFFFF-B5C1-4169-8572-0F7024D52498}">
+<file path=customXml/itemProps3.xml><?xml version="1.0" encoding="utf-8"?>
+<ds:datastoreItem xmlns:ds="http://schemas.openxmlformats.org/officeDocument/2006/customXml" ds:itemID="{34C7DADF-D3BC-4034-AC86-69B6F2E0FCE8}">
   <ds:schemaRefs>
-    <ds:schemaRef ds:uri="http://schemas.openxmlformats.org/officeDocument/2006/bibliography"/>
+    <ds:schemaRef ds:uri="http://schemas.microsoft.com/sharepoint/v3/contenttype/forms"/>
   </ds:schemaRefs>
 </ds:datastoreItem>
 </file>
 
-<file path=customXml/itemProps3.xml><?xml version="1.0" encoding="utf-8"?>
+<file path=customXml/itemProps4.xml><?xml version="1.0" encoding="utf-8"?>
 <ds:datastoreItem xmlns:ds="http://schemas.openxmlformats.org/officeDocument/2006/customXml" ds:itemID="{2156AA17-300C-4A9D-B723-BE26AF40253C}">
   <ds:schemaRefs>
     <ds:schemaRef ds:uri="http://schemas.microsoft.com/office/2006/metadata/contentType"/>
@@ -9026,12 +9009,4 @@
     <ds:schemaRef ds:uri="http://schemas.microsoft.com/office/infopath/2007/PartnerControls"/>
   </ds:schemaRefs>
 </ds:datastoreItem>
-</file>
-
-<file path=customXml/itemProps4.xml><?xml version="1.0" encoding="utf-8"?>
-<ds:datastoreItem xmlns:ds="http://schemas.openxmlformats.org/officeDocument/2006/customXml" ds:itemID="{34C7DADF-D3BC-4034-AC86-69B6F2E0FCE8}">
-  <ds:schemaRefs>
-    <ds:schemaRef ds:uri="http://schemas.microsoft.com/sharepoint/v3/contenttype/forms"/>
-  </ds:schemaRefs>
-</ds:datastoreItem>
 </file>
</xml_diff>

<commit_message>
Feat: sequences and triggers
</commit_message>
<xml_diff>
--- a/Trabalho de Laboratório de Banco de dados.docx
+++ b/Trabalho de Laboratório de Banco de dados.docx
@@ -3,6 +3,57 @@
 <w:document xmlns:wpc="http://schemas.microsoft.com/office/word/2010/wordprocessingCanvas" xmlns:cx="http://schemas.microsoft.com/office/drawing/2014/chartex" xmlns:cx1="http://schemas.microsoft.com/office/drawing/2015/9/8/chartex" xmlns:cx2="http://schemas.microsoft.com/office/drawing/2015/10/21/chartex" xmlns:cx3="http://schemas.microsoft.com/office/drawing/2016/5/9/chartex" xmlns:cx4="http://schemas.microsoft.com/office/drawing/2016/5/10/chartex" xmlns:cx5="http://schemas.microsoft.com/office/drawing/2016/5/11/chartex" xmlns:cx6="http://schemas.microsoft.com/office/drawing/2016/5/12/chartex" xmlns:cx7="http://schemas.microsoft.com/office/drawing/2016/5/13/chartex" xmlns:cx8="http://schemas.microsoft.com/office/drawing/2016/5/14/chartex" xmlns:mc="http://schemas.openxmlformats.org/markup-compatibility/2006" xmlns:aink="http://schemas.microsoft.com/office/drawing/2016/ink" xmlns:am3d="http://schemas.microsoft.com/office/drawing/2017/model3d" xmlns:o="urn:schemas-microsoft-com:office:office" xmlns:r="http://schemas.openxmlformats.org/officeDocument/2006/relationships" xmlns:m="http://schemas.openxmlformats.org/officeDocument/2006/math" xmlns:v="urn:schemas-microsoft-com:vml" xmlns:wp14="http://schemas.microsoft.com/office/word/2010/wordprocessingDrawing" xmlns:wp="http://schemas.openxmlformats.org/drawingml/2006/wordprocessingDrawing" xmlns:w10="urn:schemas-microsoft-com:office:word" xmlns:w="http://schemas.openxmlformats.org/wordprocessingml/2006/main" xmlns:w14="http://schemas.microsoft.com/office/word/2010/wordml" xmlns:w15="http://schemas.microsoft.com/office/word/2012/wordml" xmlns:w16cex="http://schemas.microsoft.com/office/word/2018/wordml/cex" xmlns:w16cid="http://schemas.microsoft.com/office/word/2016/wordml/cid" xmlns:w16="http://schemas.microsoft.com/office/word/2018/wordml" xmlns:w16sdtdh="http://schemas.microsoft.com/office/word/2020/wordml/sdtdatahash" xmlns:w16se="http://schemas.microsoft.com/office/word/2015/wordml/symex" xmlns:wpg="http://schemas.microsoft.com/office/word/2010/wordprocessingGroup" xmlns:wpi="http://schemas.microsoft.com/office/word/2010/wordprocessingInk" xmlns:wne="http://schemas.microsoft.com/office/word/2006/wordml" xmlns:wps="http://schemas.microsoft.com/office/word/2010/wordprocessingShape" mc:Ignorable="w14 w15 w16se w16cid w16 w16cex w16sdtdh wp14">
   <w:body>
     <w:p/>
+    <w:p>
+      <w:pPr>
+        <w:pStyle w:val="Ttulo"/>
+        <w:jc w:val="center"/>
+        <w:rPr>
+          <w:sz w:val="44"/>
+          <w:szCs w:val="44"/>
+        </w:rPr>
+      </w:pPr>
+      <w:r>
+        <w:rPr>
+          <w:sz w:val="44"/>
+          <w:szCs w:val="44"/>
+        </w:rPr>
+        <w:t>Gabriel Camargo dos Anjos</w:t>
+      </w:r>
+    </w:p>
+    <w:p>
+      <w:pPr>
+        <w:pStyle w:val="Ttulo"/>
+        <w:jc w:val="center"/>
+        <w:rPr>
+          <w:sz w:val="44"/>
+          <w:szCs w:val="44"/>
+        </w:rPr>
+      </w:pPr>
+      <w:r>
+        <w:rPr>
+          <w:sz w:val="44"/>
+          <w:szCs w:val="44"/>
+        </w:rPr>
+        <w:t xml:space="preserve">João </w:t>
+      </w:r>
+    </w:p>
+    <w:p>
+      <w:pPr>
+        <w:pStyle w:val="Ttulo"/>
+        <w:jc w:val="center"/>
+        <w:rPr>
+          <w:sz w:val="44"/>
+          <w:szCs w:val="44"/>
+        </w:rPr>
+      </w:pPr>
+      <w:r>
+        <w:rPr>
+          <w:sz w:val="44"/>
+          <w:szCs w:val="44"/>
+        </w:rPr>
+        <w:t>João Pedro Vendramini</w:t>
+      </w:r>
+    </w:p>
     <w:p>
       <w:pPr>
         <w:pStyle w:val="Ttulo"/>
@@ -17,61 +68,9 @@
           <w:sz w:val="44"/>
           <w:szCs w:val="44"/>
         </w:rPr>
-        <w:t>Gabriel</w:t>
-      </w:r>
-    </w:p>
-    <w:p>
-      <w:pPr>
-        <w:pStyle w:val="Ttulo"/>
-        <w:jc w:val="center"/>
-        <w:rPr>
-          <w:sz w:val="44"/>
-          <w:szCs w:val="44"/>
-        </w:rPr>
-      </w:pPr>
-      <w:r>
-        <w:rPr>
-          <w:sz w:val="44"/>
-          <w:szCs w:val="44"/>
-        </w:rPr>
-        <w:t xml:space="preserve">João </w:t>
-      </w:r>
-    </w:p>
-    <w:p>
-      <w:pPr>
-        <w:pStyle w:val="Ttulo"/>
-        <w:jc w:val="center"/>
-        <w:rPr>
-          <w:sz w:val="40"/>
-          <w:szCs w:val="44"/>
-        </w:rPr>
-      </w:pPr>
-      <w:r>
-        <w:rPr>
-          <w:sz w:val="44"/>
-          <w:szCs w:val="44"/>
-        </w:rPr>
-        <w:t>João Pedro Vendramini</w:t>
-      </w:r>
-    </w:p>
-    <w:p>
-      <w:pPr>
-        <w:pStyle w:val="Ttulo"/>
-        <w:jc w:val="center"/>
-        <w:rPr>
-          <w:sz w:val="44"/>
-          <w:szCs w:val="44"/>
-        </w:rPr>
-      </w:pPr>
-      <w:r>
-        <w:rPr>
-          <w:sz w:val="44"/>
-          <w:szCs w:val="44"/>
-        </w:rPr>
-        <w:t>Weslley Luiz</w:t>
-      </w:r>
-    </w:p>
-    <w:p/>
+        <w:t>Weslley de Souza Gomes Luiz</w:t>
+      </w:r>
+    </w:p>
     <w:p/>
     <w:p/>
     <w:p/>
@@ -8838,25 +8837,6 @@
 </file>
 
 <file path=customXml/item1.xml><?xml version="1.0" encoding="utf-8"?>
-<b:Sources xmlns:b="http://schemas.openxmlformats.org/officeDocument/2006/bibliography" xmlns="http://schemas.openxmlformats.org/officeDocument/2006/bibliography" SelectedStyle="\APASixthEditionOfficeOnline.xsl" StyleName="APA" Version="6"/>
-</file>
-
-<file path=customXml/item2.xml><?xml version="1.0" encoding="utf-8"?>
-<p:properties xmlns:p="http://schemas.microsoft.com/office/2006/metadata/properties" xmlns:xsi="http://www.w3.org/2001/XMLSchema-instance" xmlns:pc="http://schemas.microsoft.com/office/infopath/2007/PartnerControls">
-  <documentManagement/>
-</p:properties>
-</file>
-
-<file path=customXml/item3.xml><?xml version="1.0" encoding="utf-8"?>
-<?mso-contentType ?>
-<FormTemplates xmlns="http://schemas.microsoft.com/sharepoint/v3/contenttype/forms">
-  <Display>DocumentLibraryForm</Display>
-  <Edit>DocumentLibraryForm</Edit>
-  <New>DocumentLibraryForm</New>
-</FormTemplates>
-</file>
-
-<file path=customXml/item4.xml><?xml version="1.0" encoding="utf-8"?>
 <ct:contentTypeSchema xmlns:ct="http://schemas.microsoft.com/office/2006/metadata/contentType" xmlns:ma="http://schemas.microsoft.com/office/2006/metadata/properties/metaAttributes" ct:_="" ma:_="" ma:contentTypeName="Documento" ma:contentTypeID="0x010100F3422F50DEE74A4BA16EAA8F762DF9D6" ma:contentTypeVersion="0" ma:contentTypeDescription="Crie um novo documento." ma:contentTypeScope="" ma:versionID="c52178fdadb614d820be07a4525206ae">
   <xsd:schema xmlns:xsd="http://www.w3.org/2001/XMLSchema" xmlns:xs="http://www.w3.org/2001/XMLSchema" xmlns:p="http://schemas.microsoft.com/office/2006/metadata/properties" targetNamespace="http://schemas.microsoft.com/office/2006/metadata/properties" ma:root="true" ma:fieldsID="8d2d35cd79d80d3b38601b74d693a05d">
     <xsd:element name="properties">
@@ -8970,32 +8950,26 @@
 </ct:contentTypeSchema>
 </file>
 
-<file path=customXml/itemProps1.xml><?xml version="1.0" encoding="utf-8"?>
-<ds:datastoreItem xmlns:ds="http://schemas.openxmlformats.org/officeDocument/2006/customXml" ds:itemID="{9A1EFFFF-B5C1-4169-8572-0F7024D52498}">
-  <ds:schemaRefs>
-    <ds:schemaRef ds:uri="http://schemas.openxmlformats.org/officeDocument/2006/bibliography"/>
-  </ds:schemaRefs>
-</ds:datastoreItem>
+<file path=customXml/item2.xml><?xml version="1.0" encoding="utf-8"?>
+<?mso-contentType ?>
+<FormTemplates xmlns="http://schemas.microsoft.com/sharepoint/v3/contenttype/forms">
+  <Display>DocumentLibraryForm</Display>
+  <Edit>DocumentLibraryForm</Edit>
+  <New>DocumentLibraryForm</New>
+</FormTemplates>
 </file>
 
-<file path=customXml/itemProps2.xml><?xml version="1.0" encoding="utf-8"?>
-<ds:datastoreItem xmlns:ds="http://schemas.openxmlformats.org/officeDocument/2006/customXml" ds:itemID="{AA167150-5071-4E82-9647-051B19BF696D}">
-  <ds:schemaRefs>
-    <ds:schemaRef ds:uri="http://schemas.microsoft.com/office/2006/metadata/properties"/>
-    <ds:schemaRef ds:uri="http://schemas.microsoft.com/office/infopath/2007/PartnerControls"/>
-  </ds:schemaRefs>
-</ds:datastoreItem>
+<file path=customXml/item3.xml><?xml version="1.0" encoding="utf-8"?>
+<p:properties xmlns:p="http://schemas.microsoft.com/office/2006/metadata/properties" xmlns:xsi="http://www.w3.org/2001/XMLSchema-instance" xmlns:pc="http://schemas.microsoft.com/office/infopath/2007/PartnerControls">
+  <documentManagement/>
+</p:properties>
 </file>
 
-<file path=customXml/itemProps3.xml><?xml version="1.0" encoding="utf-8"?>
-<ds:datastoreItem xmlns:ds="http://schemas.openxmlformats.org/officeDocument/2006/customXml" ds:itemID="{34C7DADF-D3BC-4034-AC86-69B6F2E0FCE8}">
-  <ds:schemaRefs>
-    <ds:schemaRef ds:uri="http://schemas.microsoft.com/sharepoint/v3/contenttype/forms"/>
-  </ds:schemaRefs>
-</ds:datastoreItem>
+<file path=customXml/item4.xml><?xml version="1.0" encoding="utf-8"?>
+<b:Sources xmlns:b="http://schemas.openxmlformats.org/officeDocument/2006/bibliography" xmlns="http://schemas.openxmlformats.org/officeDocument/2006/bibliography" SelectedStyle="\APASixthEditionOfficeOnline.xsl" StyleName="APA" Version="6"/>
 </file>
 
-<file path=customXml/itemProps4.xml><?xml version="1.0" encoding="utf-8"?>
+<file path=customXml/itemProps1.xml><?xml version="1.0" encoding="utf-8"?>
 <ds:datastoreItem xmlns:ds="http://schemas.openxmlformats.org/officeDocument/2006/customXml" ds:itemID="{2156AA17-300C-4A9D-B723-BE26AF40253C}">
   <ds:schemaRefs>
     <ds:schemaRef ds:uri="http://schemas.microsoft.com/office/2006/metadata/contentType"/>
@@ -9009,4 +8983,29 @@
     <ds:schemaRef ds:uri="http://schemas.microsoft.com/office/infopath/2007/PartnerControls"/>
   </ds:schemaRefs>
 </ds:datastoreItem>
+</file>
+
+<file path=customXml/itemProps2.xml><?xml version="1.0" encoding="utf-8"?>
+<ds:datastoreItem xmlns:ds="http://schemas.openxmlformats.org/officeDocument/2006/customXml" ds:itemID="{34C7DADF-D3BC-4034-AC86-69B6F2E0FCE8}">
+  <ds:schemaRefs>
+    <ds:schemaRef ds:uri="http://schemas.microsoft.com/sharepoint/v3/contenttype/forms"/>
+  </ds:schemaRefs>
+</ds:datastoreItem>
+</file>
+
+<file path=customXml/itemProps3.xml><?xml version="1.0" encoding="utf-8"?>
+<ds:datastoreItem xmlns:ds="http://schemas.openxmlformats.org/officeDocument/2006/customXml" ds:itemID="{AA167150-5071-4E82-9647-051B19BF696D}">
+  <ds:schemaRefs>
+    <ds:schemaRef ds:uri="http://schemas.microsoft.com/office/2006/metadata/properties"/>
+    <ds:schemaRef ds:uri="http://schemas.microsoft.com/office/infopath/2007/PartnerControls"/>
+  </ds:schemaRefs>
+</ds:datastoreItem>
+</file>
+
+<file path=customXml/itemProps4.xml><?xml version="1.0" encoding="utf-8"?>
+<ds:datastoreItem xmlns:ds="http://schemas.openxmlformats.org/officeDocument/2006/customXml" ds:itemID="{9A1EFFFF-B5C1-4169-8572-0F7024D52498}">
+  <ds:schemaRefs>
+    <ds:schemaRef ds:uri="http://schemas.openxmlformats.org/officeDocument/2006/bibliography"/>
+  </ds:schemaRefs>
+</ds:datastoreItem>
 </file>
</xml_diff>

<commit_message>
Feat: sequences and triggers doc
</commit_message>
<xml_diff>
--- a/Trabalho de Laboratório de Banco de dados.docx
+++ b/Trabalho de Laboratório de Banco de dados.docx
@@ -5816,11 +5816,6 @@
         <w:t xml:space="preserve"> </w:t>
       </w:r>
     </w:p>
-    <w:p>
-      <w:r>
-        <w:t>&lt;&lt;Nesta seção, inserir a relação de todas as sequências e o nome de todos os gatilhos criados para resgatar o valor da sequência na inserção de dados.&gt;&gt;</w:t>
-      </w:r>
-    </w:p>
     <w:tbl>
       <w:tblPr>
         <w:tblStyle w:val="Tabelacomgrade"/>
@@ -5895,7 +5890,7 @@
           </w:tcPr>
           <w:p>
             <w:r>
-              <w:t>Tabela A</w:t>
+              <w:t>LIVRO</w:t>
             </w:r>
           </w:p>
         </w:tc>
@@ -5906,7 +5901,13 @@
           <w:p>
             <w:proofErr w:type="spellStart"/>
             <w:r>
-              <w:t>Seq_tabA</w:t>
+              <w:t>seq</w:t>
+            </w:r>
+            <w:r>
+              <w:t>_</w:t>
+            </w:r>
+            <w:r>
+              <w:t>lvo</w:t>
             </w:r>
             <w:proofErr w:type="spellEnd"/>
           </w:p>
@@ -5918,7 +5919,7 @@
           <w:p>
             <w:proofErr w:type="spellStart"/>
             <w:r>
-              <w:t>Tg_seq_tabA</w:t>
+              <w:t>Tg_seq_lvo</w:t>
             </w:r>
             <w:proofErr w:type="spellEnd"/>
           </w:p>
@@ -5931,7 +5932,7 @@
           </w:tcPr>
           <w:p>
             <w:r>
-              <w:t>Tabela B</w:t>
+              <w:t>CATEGORIA</w:t>
             </w:r>
           </w:p>
         </w:tc>
@@ -5942,7 +5943,10 @@
           <w:p>
             <w:proofErr w:type="spellStart"/>
             <w:r>
-              <w:t>Seq_tabB</w:t>
+              <w:t>seq_</w:t>
+            </w:r>
+            <w:r>
+              <w:t>ctg</w:t>
             </w:r>
             <w:proofErr w:type="spellEnd"/>
           </w:p>
@@ -5954,7 +5958,10 @@
           <w:p>
             <w:proofErr w:type="spellStart"/>
             <w:r>
-              <w:t>Tg_seq_tabB</w:t>
+              <w:t>Tg_seq_</w:t>
+            </w:r>
+            <w:r>
+              <w:t>ctg</w:t>
             </w:r>
             <w:proofErr w:type="spellEnd"/>
           </w:p>
@@ -5967,7 +5974,7 @@
           </w:tcPr>
           <w:p>
             <w:r>
-              <w:t>Tabela C</w:t>
+              <w:t>AUTORES</w:t>
             </w:r>
           </w:p>
         </w:tc>
@@ -5978,7 +5985,10 @@
           <w:p>
             <w:proofErr w:type="spellStart"/>
             <w:r>
-              <w:t>Seq_tabC</w:t>
+              <w:t>seq_</w:t>
+            </w:r>
+            <w:r>
+              <w:t>aut</w:t>
             </w:r>
             <w:proofErr w:type="spellEnd"/>
           </w:p>
@@ -5990,7 +6000,10 @@
           <w:p>
             <w:proofErr w:type="spellStart"/>
             <w:r>
-              <w:t>Tg_seq_tabC</w:t>
+              <w:t>Tg_seq_</w:t>
+            </w:r>
+            <w:r>
+              <w:t>aut</w:t>
             </w:r>
             <w:proofErr w:type="spellEnd"/>
           </w:p>
@@ -6003,7 +6016,7 @@
           </w:tcPr>
           <w:p>
             <w:r>
-              <w:t>Tabela D</w:t>
+              <w:t>VENDAS</w:t>
             </w:r>
           </w:p>
         </w:tc>
@@ -6014,7 +6027,10 @@
           <w:p>
             <w:proofErr w:type="spellStart"/>
             <w:r>
-              <w:t>Seq_tabD</w:t>
+              <w:t>seq_</w:t>
+            </w:r>
+            <w:r>
+              <w:t>vnd</w:t>
             </w:r>
             <w:proofErr w:type="spellEnd"/>
           </w:p>
@@ -6026,7 +6042,10 @@
           <w:p>
             <w:proofErr w:type="spellStart"/>
             <w:r>
-              <w:t>Tg_seq_tabD</w:t>
+              <w:t>Tg_seq_</w:t>
+            </w:r>
+            <w:r>
+              <w:t>vnd</w:t>
             </w:r>
             <w:proofErr w:type="spellEnd"/>
           </w:p>
@@ -6039,7 +6058,7 @@
           </w:tcPr>
           <w:p>
             <w:r>
-              <w:t>Tabela E</w:t>
+              <w:t>FUNCIONARIOS</w:t>
             </w:r>
           </w:p>
         </w:tc>
@@ -6050,7 +6069,10 @@
           <w:p>
             <w:proofErr w:type="spellStart"/>
             <w:r>
-              <w:t>Seq_tabE</w:t>
+              <w:t>seq_</w:t>
+            </w:r>
+            <w:r>
+              <w:t>fnc</w:t>
             </w:r>
             <w:proofErr w:type="spellEnd"/>
           </w:p>
@@ -6062,7 +6084,10 @@
           <w:p>
             <w:proofErr w:type="spellStart"/>
             <w:r>
-              <w:t>Tg_seq_tabE</w:t>
+              <w:t>Tg_seq_</w:t>
+            </w:r>
+            <w:r>
+              <w:t>fnc</w:t>
             </w:r>
             <w:proofErr w:type="spellEnd"/>
           </w:p>
@@ -6075,7 +6100,7 @@
           </w:tcPr>
           <w:p>
             <w:r>
-              <w:t>Tabela F</w:t>
+              <w:t>CLIENTES</w:t>
             </w:r>
           </w:p>
         </w:tc>
@@ -6086,7 +6111,10 @@
           <w:p>
             <w:proofErr w:type="spellStart"/>
             <w:r>
-              <w:t>Seq_tabF</w:t>
+              <w:t>seq_</w:t>
+            </w:r>
+            <w:r>
+              <w:t>clt</w:t>
             </w:r>
             <w:proofErr w:type="spellEnd"/>
           </w:p>
@@ -6098,43 +6126,10 @@
           <w:p>
             <w:proofErr w:type="spellStart"/>
             <w:r>
-              <w:t>Tg_seq_tabF</w:t>
-            </w:r>
-            <w:proofErr w:type="spellEnd"/>
-          </w:p>
-        </w:tc>
-      </w:tr>
-      <w:tr>
-        <w:tc>
-          <w:tcPr>
-            <w:tcW w:w="2831" w:type="dxa"/>
-          </w:tcPr>
-          <w:p>
-            <w:r>
-              <w:t>Tabela G</w:t>
-            </w:r>
-          </w:p>
-        </w:tc>
-        <w:tc>
-          <w:tcPr>
-            <w:tcW w:w="2831" w:type="dxa"/>
-          </w:tcPr>
-          <w:p>
-            <w:proofErr w:type="spellStart"/>
-            <w:r>
-              <w:t>Seq_tabG</w:t>
-            </w:r>
-            <w:proofErr w:type="spellEnd"/>
-          </w:p>
-        </w:tc>
-        <w:tc>
-          <w:tcPr>
-            <w:tcW w:w="2832" w:type="dxa"/>
-          </w:tcPr>
-          <w:p>
-            <w:proofErr w:type="spellStart"/>
-            <w:r>
-              <w:t>Tg_seq_tabG</w:t>
+              <w:t>Tg_seq_</w:t>
+            </w:r>
+            <w:r>
+              <w:t>clt</w:t>
             </w:r>
             <w:proofErr w:type="spellEnd"/>
           </w:p>
@@ -8837,6 +8832,25 @@
 </file>
 
 <file path=customXml/item1.xml><?xml version="1.0" encoding="utf-8"?>
+<b:Sources xmlns:b="http://schemas.openxmlformats.org/officeDocument/2006/bibliography" xmlns="http://schemas.openxmlformats.org/officeDocument/2006/bibliography" SelectedStyle="\APASixthEditionOfficeOnline.xsl" StyleName="APA" Version="6"/>
+</file>
+
+<file path=customXml/item2.xml><?xml version="1.0" encoding="utf-8"?>
+<p:properties xmlns:p="http://schemas.microsoft.com/office/2006/metadata/properties" xmlns:xsi="http://www.w3.org/2001/XMLSchema-instance" xmlns:pc="http://schemas.microsoft.com/office/infopath/2007/PartnerControls">
+  <documentManagement/>
+</p:properties>
+</file>
+
+<file path=customXml/item3.xml><?xml version="1.0" encoding="utf-8"?>
+<?mso-contentType ?>
+<FormTemplates xmlns="http://schemas.microsoft.com/sharepoint/v3/contenttype/forms">
+  <Display>DocumentLibraryForm</Display>
+  <Edit>DocumentLibraryForm</Edit>
+  <New>DocumentLibraryForm</New>
+</FormTemplates>
+</file>
+
+<file path=customXml/item4.xml><?xml version="1.0" encoding="utf-8"?>
 <ct:contentTypeSchema xmlns:ct="http://schemas.microsoft.com/office/2006/metadata/contentType" xmlns:ma="http://schemas.microsoft.com/office/2006/metadata/properties/metaAttributes" ct:_="" ma:_="" ma:contentTypeName="Documento" ma:contentTypeID="0x010100F3422F50DEE74A4BA16EAA8F762DF9D6" ma:contentTypeVersion="0" ma:contentTypeDescription="Crie um novo documento." ma:contentTypeScope="" ma:versionID="c52178fdadb614d820be07a4525206ae">
   <xsd:schema xmlns:xsd="http://www.w3.org/2001/XMLSchema" xmlns:xs="http://www.w3.org/2001/XMLSchema" xmlns:p="http://schemas.microsoft.com/office/2006/metadata/properties" targetNamespace="http://schemas.microsoft.com/office/2006/metadata/properties" ma:root="true" ma:fieldsID="8d2d35cd79d80d3b38601b74d693a05d">
     <xsd:element name="properties">
@@ -8950,26 +8964,32 @@
 </ct:contentTypeSchema>
 </file>
 
-<file path=customXml/item2.xml><?xml version="1.0" encoding="utf-8"?>
-<?mso-contentType ?>
-<FormTemplates xmlns="http://schemas.microsoft.com/sharepoint/v3/contenttype/forms">
-  <Display>DocumentLibraryForm</Display>
-  <Edit>DocumentLibraryForm</Edit>
-  <New>DocumentLibraryForm</New>
-</FormTemplates>
+<file path=customXml/itemProps1.xml><?xml version="1.0" encoding="utf-8"?>
+<ds:datastoreItem xmlns:ds="http://schemas.openxmlformats.org/officeDocument/2006/customXml" ds:itemID="{9A1EFFFF-B5C1-4169-8572-0F7024D52498}">
+  <ds:schemaRefs>
+    <ds:schemaRef ds:uri="http://schemas.openxmlformats.org/officeDocument/2006/bibliography"/>
+  </ds:schemaRefs>
+</ds:datastoreItem>
 </file>
 
-<file path=customXml/item3.xml><?xml version="1.0" encoding="utf-8"?>
-<p:properties xmlns:p="http://schemas.microsoft.com/office/2006/metadata/properties" xmlns:xsi="http://www.w3.org/2001/XMLSchema-instance" xmlns:pc="http://schemas.microsoft.com/office/infopath/2007/PartnerControls">
-  <documentManagement/>
-</p:properties>
+<file path=customXml/itemProps2.xml><?xml version="1.0" encoding="utf-8"?>
+<ds:datastoreItem xmlns:ds="http://schemas.openxmlformats.org/officeDocument/2006/customXml" ds:itemID="{AA167150-5071-4E82-9647-051B19BF696D}">
+  <ds:schemaRefs>
+    <ds:schemaRef ds:uri="http://schemas.microsoft.com/office/2006/metadata/properties"/>
+    <ds:schemaRef ds:uri="http://schemas.microsoft.com/office/infopath/2007/PartnerControls"/>
+  </ds:schemaRefs>
+</ds:datastoreItem>
 </file>
 
-<file path=customXml/item4.xml><?xml version="1.0" encoding="utf-8"?>
-<b:Sources xmlns:b="http://schemas.openxmlformats.org/officeDocument/2006/bibliography" xmlns="http://schemas.openxmlformats.org/officeDocument/2006/bibliography" SelectedStyle="\APASixthEditionOfficeOnline.xsl" StyleName="APA" Version="6"/>
+<file path=customXml/itemProps3.xml><?xml version="1.0" encoding="utf-8"?>
+<ds:datastoreItem xmlns:ds="http://schemas.openxmlformats.org/officeDocument/2006/customXml" ds:itemID="{34C7DADF-D3BC-4034-AC86-69B6F2E0FCE8}">
+  <ds:schemaRefs>
+    <ds:schemaRef ds:uri="http://schemas.microsoft.com/sharepoint/v3/contenttype/forms"/>
+  </ds:schemaRefs>
+</ds:datastoreItem>
 </file>
 
-<file path=customXml/itemProps1.xml><?xml version="1.0" encoding="utf-8"?>
+<file path=customXml/itemProps4.xml><?xml version="1.0" encoding="utf-8"?>
 <ds:datastoreItem xmlns:ds="http://schemas.openxmlformats.org/officeDocument/2006/customXml" ds:itemID="{2156AA17-300C-4A9D-B723-BE26AF40253C}">
   <ds:schemaRefs>
     <ds:schemaRef ds:uri="http://schemas.microsoft.com/office/2006/metadata/contentType"/>
@@ -8983,29 +9003,4 @@
     <ds:schemaRef ds:uri="http://schemas.microsoft.com/office/infopath/2007/PartnerControls"/>
   </ds:schemaRefs>
 </ds:datastoreItem>
-</file>
-
-<file path=customXml/itemProps2.xml><?xml version="1.0" encoding="utf-8"?>
-<ds:datastoreItem xmlns:ds="http://schemas.openxmlformats.org/officeDocument/2006/customXml" ds:itemID="{34C7DADF-D3BC-4034-AC86-69B6F2E0FCE8}">
-  <ds:schemaRefs>
-    <ds:schemaRef ds:uri="http://schemas.microsoft.com/sharepoint/v3/contenttype/forms"/>
-  </ds:schemaRefs>
-</ds:datastoreItem>
-</file>
-
-<file path=customXml/itemProps3.xml><?xml version="1.0" encoding="utf-8"?>
-<ds:datastoreItem xmlns:ds="http://schemas.openxmlformats.org/officeDocument/2006/customXml" ds:itemID="{AA167150-5071-4E82-9647-051B19BF696D}">
-  <ds:schemaRefs>
-    <ds:schemaRef ds:uri="http://schemas.microsoft.com/office/2006/metadata/properties"/>
-    <ds:schemaRef ds:uri="http://schemas.microsoft.com/office/infopath/2007/PartnerControls"/>
-  </ds:schemaRefs>
-</ds:datastoreItem>
-</file>
-
-<file path=customXml/itemProps4.xml><?xml version="1.0" encoding="utf-8"?>
-<ds:datastoreItem xmlns:ds="http://schemas.openxmlformats.org/officeDocument/2006/customXml" ds:itemID="{9A1EFFFF-B5C1-4169-8572-0F7024D52498}">
-  <ds:schemaRefs>
-    <ds:schemaRef ds:uri="http://schemas.openxmlformats.org/officeDocument/2006/bibliography"/>
-  </ds:schemaRefs>
-</ds:datastoreItem>
 </file>
</xml_diff>